<commit_message>
se esta trabajando en persistencia
</commit_message>
<xml_diff>
--- a/preguntas_tutorial.docx
+++ b/preguntas_tutorial.docx
@@ -1,6 +1,6 @@
 
 <file path=word/document.xml><?xml version="1.0" encoding="utf-8"?>
-<w:document xmlns:wpc="http://schemas.microsoft.com/office/word/2010/wordprocessingCanvas" xmlns:cx="http://schemas.microsoft.com/office/drawing/2014/chartex" xmlns:cx1="http://schemas.microsoft.com/office/drawing/2015/9/8/chartex" xmlns:cx2="http://schemas.microsoft.com/office/drawing/2015/10/21/chartex" xmlns:cx3="http://schemas.microsoft.com/office/drawing/2016/5/9/chartex" xmlns:cx4="http://schemas.microsoft.com/office/drawing/2016/5/10/chartex" xmlns:cx5="http://schemas.microsoft.com/office/drawing/2016/5/11/chartex" xmlns:cx6="http://schemas.microsoft.com/office/drawing/2016/5/12/chartex" xmlns:cx7="http://schemas.microsoft.com/office/drawing/2016/5/13/chartex" xmlns:cx8="http://schemas.microsoft.com/office/drawing/2016/5/14/chartex" xmlns:mc="http://schemas.openxmlformats.org/markup-compatibility/2006" xmlns:aink="http://schemas.microsoft.com/office/drawing/2016/ink" xmlns:am3d="http://schemas.microsoft.com/office/drawing/2017/model3d" xmlns:o="urn:schemas-microsoft-com:office:office" xmlns:r="http://schemas.openxmlformats.org/officeDocument/2006/relationships" xmlns:m="http://schemas.openxmlformats.org/officeDocument/2006/math" xmlns:v="urn:schemas-microsoft-com:vml" xmlns:wp14="http://schemas.microsoft.com/office/word/2010/wordprocessingDrawing" xmlns:wp="http://schemas.openxmlformats.org/drawingml/2006/wordprocessingDrawing" xmlns:w10="urn:schemas-microsoft-com:office:word" xmlns:w="http://schemas.openxmlformats.org/wordprocessingml/2006/main" xmlns:w14="http://schemas.microsoft.com/office/word/2010/wordml" xmlns:w15="http://schemas.microsoft.com/office/word/2012/wordml" xmlns:w16cid="http://schemas.microsoft.com/office/word/2016/wordml/cid" xmlns:w16se="http://schemas.microsoft.com/office/word/2015/wordml/symex" xmlns:wpg="http://schemas.microsoft.com/office/word/2010/wordprocessingGroup" xmlns:wpi="http://schemas.microsoft.com/office/word/2010/wordprocessingInk" xmlns:wne="http://schemas.microsoft.com/office/word/2006/wordml" xmlns:wps="http://schemas.microsoft.com/office/word/2010/wordprocessingShape" mc:Ignorable="w14 w15 w16se w16cid wp14">
+<w:document xmlns:wpc="http://schemas.microsoft.com/office/word/2010/wordprocessingCanvas" xmlns:mc="http://schemas.openxmlformats.org/markup-compatibility/2006" xmlns:o="urn:schemas-microsoft-com:office:office" xmlns:r="http://schemas.openxmlformats.org/officeDocument/2006/relationships" xmlns:m="http://schemas.openxmlformats.org/officeDocument/2006/math" xmlns:v="urn:schemas-microsoft-com:vml" xmlns:wp14="http://schemas.microsoft.com/office/word/2010/wordprocessingDrawing" xmlns:wp="http://schemas.openxmlformats.org/drawingml/2006/wordprocessingDrawing" xmlns:w10="urn:schemas-microsoft-com:office:word" xmlns:w="http://schemas.openxmlformats.org/wordprocessingml/2006/main" xmlns:w14="http://schemas.microsoft.com/office/word/2010/wordml" xmlns:w15="http://schemas.microsoft.com/office/word/2012/wordml" xmlns:wpg="http://schemas.microsoft.com/office/word/2010/wordprocessingGroup" xmlns:wpi="http://schemas.microsoft.com/office/word/2010/wordprocessingInk" xmlns:wne="http://schemas.microsoft.com/office/word/2006/wordml" xmlns:wps="http://schemas.microsoft.com/office/word/2010/wordprocessingShape" mc:Ignorable="w14 w15 wp14">
   <w:body>
     <w:tbl>
       <w:tblPr>
@@ -197,7 +197,7 @@
     </w:p>
     <w:p>
       <w:pPr>
-        <w:pStyle w:val="Prrafodelista"/>
+        <w:pStyle w:val="ListParagraph"/>
         <w:numPr>
           <w:ilvl w:val="0"/>
           <w:numId w:val="1"/>
@@ -218,30 +218,259 @@
         <w:t xml:space="preserve">Ubique la plantilla </w:t>
       </w:r>
       <w:proofErr w:type="spellStart"/>
+      <w:r>
+        <w:rPr>
+          <w:rFonts w:ascii="Verdana" w:eastAsia="Times New Roman" w:hAnsi="Verdana" w:cs="Times New Roman"/>
+          <w:i/>
+          <w:sz w:val="18"/>
+          <w:szCs w:val="18"/>
+        </w:rPr>
+        <w:t>vendedores.xhtml</w:t>
+      </w:r>
+      <w:proofErr w:type="spellEnd"/>
+      <w:r>
+        <w:rPr>
+          <w:rFonts w:ascii="Verdana" w:eastAsia="Times New Roman" w:hAnsi="Verdana" w:cs="Times New Roman"/>
+          <w:sz w:val="18"/>
+          <w:szCs w:val="18"/>
+        </w:rPr>
+        <w:t xml:space="preserve">, revise las invocaciones que se realizan al </w:t>
+      </w:r>
+      <w:proofErr w:type="spellStart"/>
+      <w:r>
+        <w:rPr>
+          <w:rFonts w:ascii="Verdana" w:eastAsia="Times New Roman" w:hAnsi="Verdana" w:cs="Times New Roman"/>
+          <w:sz w:val="18"/>
+          <w:szCs w:val="18"/>
+        </w:rPr>
+        <w:t>managed</w:t>
+      </w:r>
+      <w:proofErr w:type="spellEnd"/>
+      <w:r>
+        <w:rPr>
+          <w:rFonts w:ascii="Verdana" w:eastAsia="Times New Roman" w:hAnsi="Verdana" w:cs="Times New Roman"/>
+          <w:sz w:val="18"/>
+          <w:szCs w:val="18"/>
+        </w:rPr>
+        <w:t xml:space="preserve"> </w:t>
+      </w:r>
+      <w:proofErr w:type="spellStart"/>
+      <w:r>
+        <w:rPr>
+          <w:rFonts w:ascii="Verdana" w:eastAsia="Times New Roman" w:hAnsi="Verdana" w:cs="Times New Roman"/>
+          <w:sz w:val="18"/>
+          <w:szCs w:val="18"/>
+        </w:rPr>
+        <w:t>bean</w:t>
+      </w:r>
+      <w:proofErr w:type="spellEnd"/>
+      <w:r>
+        <w:rPr>
+          <w:rFonts w:ascii="Verdana" w:eastAsia="Times New Roman" w:hAnsi="Verdana" w:cs="Times New Roman"/>
+          <w:sz w:val="18"/>
+          <w:szCs w:val="18"/>
+        </w:rPr>
+        <w:t xml:space="preserve"> </w:t>
+      </w:r>
+      <w:proofErr w:type="spellStart"/>
+      <w:r>
+        <w:rPr>
+          <w:rFonts w:ascii="Verdana" w:eastAsia="Times New Roman" w:hAnsi="Verdana" w:cs="Times New Roman"/>
+          <w:i/>
+          <w:sz w:val="18"/>
+          <w:szCs w:val="18"/>
+        </w:rPr>
+        <w:t>VendedorBean</w:t>
+      </w:r>
+      <w:proofErr w:type="spellEnd"/>
+      <w:r>
+        <w:rPr>
+          <w:rFonts w:ascii="Verdana" w:eastAsia="Times New Roman" w:hAnsi="Verdana" w:cs="Times New Roman"/>
+          <w:sz w:val="18"/>
+          <w:szCs w:val="18"/>
+        </w:rPr>
+        <w:t>, ubique la acción para agregar un vendedor ¿Cómo se realiza esta invocación?</w:t>
+      </w:r>
+    </w:p>
+    <w:p>
+      <w:pPr>
+        <w:spacing w:after="0" w:line="240" w:lineRule="auto"/>
+        <w:rPr>
+          <w:rFonts w:ascii="Verdana" w:eastAsia="Times New Roman" w:hAnsi="Verdana" w:cs="Times New Roman"/>
+          <w:sz w:val="18"/>
+          <w:szCs w:val="18"/>
+        </w:rPr>
+      </w:pPr>
+    </w:p>
+    <w:p>
+      <w:pPr>
+        <w:spacing w:after="0" w:line="240" w:lineRule="auto"/>
+        <w:rPr>
+          <w:rFonts w:ascii="Verdana" w:hAnsi="Verdana"/>
+          <w:sz w:val="18"/>
+          <w:szCs w:val="18"/>
+        </w:rPr>
+      </w:pPr>
+      <w:r>
+        <w:rPr>
+          <w:rFonts w:ascii="Verdana" w:hAnsi="Verdana"/>
+          <w:sz w:val="18"/>
+          <w:szCs w:val="18"/>
+        </w:rPr>
+        <w:t xml:space="preserve">Los </w:t>
+      </w:r>
+      <w:proofErr w:type="spellStart"/>
+      <w:r>
+        <w:rPr>
+          <w:rFonts w:ascii="Verdana" w:hAnsi="Verdana"/>
+          <w:sz w:val="18"/>
+          <w:szCs w:val="18"/>
+        </w:rPr>
+        <w:t>beans</w:t>
+      </w:r>
+      <w:proofErr w:type="spellEnd"/>
+      <w:r>
+        <w:rPr>
+          <w:rFonts w:ascii="Verdana" w:hAnsi="Verdana"/>
+          <w:sz w:val="18"/>
+          <w:szCs w:val="18"/>
+        </w:rPr>
+        <w:t xml:space="preserve"> son conectados a los componentes </w:t>
+      </w:r>
+      <w:r>
+        <w:rPr>
+          <w:rFonts w:ascii="Verdana" w:hAnsi="Verdana"/>
+          <w:sz w:val="18"/>
+          <w:szCs w:val="18"/>
+        </w:rPr>
+        <w:t xml:space="preserve">Usando </w:t>
+      </w:r>
+      <w:r>
+        <w:rPr>
+          <w:rFonts w:ascii="Verdana" w:hAnsi="Verdana"/>
+          <w:sz w:val="18"/>
+          <w:szCs w:val="18"/>
+        </w:rPr>
+        <w:t xml:space="preserve">sintaxis </w:t>
+      </w:r>
+      <w:r>
+        <w:rPr>
+          <w:rFonts w:ascii="Verdana" w:hAnsi="Verdana"/>
+          <w:sz w:val="18"/>
+          <w:szCs w:val="18"/>
+        </w:rPr>
+        <w:t xml:space="preserve">JSF EL </w:t>
+      </w:r>
+      <w:proofErr w:type="spellStart"/>
+      <w:r>
+        <w:rPr>
+          <w:rFonts w:ascii="Verdana" w:hAnsi="Verdana"/>
+          <w:sz w:val="18"/>
+          <w:szCs w:val="18"/>
+        </w:rPr>
+        <w:t>expressions</w:t>
+      </w:r>
+      <w:proofErr w:type="spellEnd"/>
+      <w:r>
+        <w:rPr>
+          <w:rFonts w:ascii="Verdana" w:hAnsi="Verdana"/>
+          <w:sz w:val="18"/>
+          <w:szCs w:val="18"/>
+        </w:rPr>
+        <w:t>, en</w:t>
+      </w:r>
+      <w:r>
+        <w:rPr>
+          <w:rFonts w:ascii="Verdana" w:hAnsi="Verdana"/>
+          <w:sz w:val="18"/>
+          <w:szCs w:val="18"/>
+        </w:rPr>
+        <w:t xml:space="preserve"> este caso </w:t>
+      </w:r>
+      <w:r>
+        <w:rPr>
+          <w:rFonts w:ascii="Verdana" w:hAnsi="Verdana"/>
+          <w:sz w:val="18"/>
+          <w:szCs w:val="18"/>
+        </w:rPr>
+        <w:t xml:space="preserve">usando la </w:t>
+      </w:r>
+      <w:proofErr w:type="spellStart"/>
+      <w:r>
+        <w:rPr>
+          <w:rFonts w:ascii="Verdana" w:hAnsi="Verdana"/>
+          <w:sz w:val="18"/>
+          <w:szCs w:val="18"/>
+        </w:rPr>
+        <w:t>expres</w:t>
+      </w:r>
+      <w:r>
+        <w:rPr>
+          <w:rFonts w:ascii="Verdana" w:hAnsi="Verdana"/>
+          <w:sz w:val="18"/>
+          <w:szCs w:val="18"/>
+        </w:rPr>
+        <w:t>ion</w:t>
+      </w:r>
+      <w:proofErr w:type="spellEnd"/>
+      <w:r>
+        <w:rPr>
+          <w:rFonts w:ascii="Verdana" w:hAnsi="Verdana"/>
+          <w:sz w:val="18"/>
+          <w:szCs w:val="18"/>
+        </w:rPr>
+        <w:t xml:space="preserve"> “</w:t>
+      </w:r>
       <w:proofErr w:type="gramStart"/>
       <w:r>
         <w:rPr>
-          <w:rFonts w:ascii="Verdana" w:eastAsia="Times New Roman" w:hAnsi="Verdana" w:cs="Times New Roman"/>
-          <w:i/>
-          <w:sz w:val="18"/>
-          <w:szCs w:val="18"/>
-        </w:rPr>
-        <w:t>vendedores.xhtml</w:t>
-      </w:r>
-      <w:proofErr w:type="spellEnd"/>
+          <w:rFonts w:ascii="Verdana" w:hAnsi="Verdana"/>
+          <w:sz w:val="18"/>
+          <w:szCs w:val="18"/>
+        </w:rPr>
+        <w:t>#{</w:t>
+      </w:r>
+      <w:proofErr w:type="spellStart"/>
       <w:proofErr w:type="gramEnd"/>
       <w:r>
         <w:rPr>
-          <w:rFonts w:ascii="Verdana" w:eastAsia="Times New Roman" w:hAnsi="Verdana" w:cs="Times New Roman"/>
-          <w:sz w:val="18"/>
-          <w:szCs w:val="18"/>
-        </w:rPr>
-        <w:t xml:space="preserve">, revise las invocaciones que se realizan al </w:t>
-      </w:r>
-      <w:proofErr w:type="spellStart"/>
-      <w:r>
-        <w:rPr>
-          <w:rFonts w:ascii="Verdana" w:eastAsia="Times New Roman" w:hAnsi="Verdana" w:cs="Times New Roman"/>
+          <w:rFonts w:ascii="Verdana" w:hAnsi="Verdana"/>
+          <w:sz w:val="18"/>
+          <w:szCs w:val="18"/>
+        </w:rPr>
+        <w:t>vendedorBean.agregarVendedor</w:t>
+      </w:r>
+      <w:proofErr w:type="spellEnd"/>
+      <w:r>
+        <w:rPr>
+          <w:rFonts w:ascii="Verdana" w:hAnsi="Verdana"/>
+          <w:sz w:val="18"/>
+          <w:szCs w:val="18"/>
+        </w:rPr>
+        <w:t xml:space="preserve">}” la </w:t>
+      </w:r>
+      <w:proofErr w:type="spellStart"/>
+      <w:r>
+        <w:rPr>
+          <w:rFonts w:ascii="Verdana" w:hAnsi="Verdana"/>
+          <w:sz w:val="18"/>
+          <w:szCs w:val="18"/>
+        </w:rPr>
+        <w:t>evalua</w:t>
+      </w:r>
+      <w:proofErr w:type="spellEnd"/>
+      <w:r>
+        <w:rPr>
+          <w:rFonts w:ascii="Verdana" w:hAnsi="Verdana"/>
+          <w:sz w:val="18"/>
+          <w:szCs w:val="18"/>
+        </w:rPr>
+        <w:t xml:space="preserve"> y busca en el </w:t>
+      </w:r>
+      <w:proofErr w:type="spellStart"/>
+      <w:r>
+        <w:rPr>
+          <w:rFonts w:ascii="Verdana" w:hAnsi="Verdana"/>
           <w:sz w:val="18"/>
           <w:szCs w:val="18"/>
         </w:rPr>
@@ -250,7 +479,7 @@
       <w:proofErr w:type="spellEnd"/>
       <w:r>
         <w:rPr>
-          <w:rFonts w:ascii="Verdana" w:eastAsia="Times New Roman" w:hAnsi="Verdana" w:cs="Times New Roman"/>
+          <w:rFonts w:ascii="Verdana" w:hAnsi="Verdana"/>
           <w:sz w:val="18"/>
           <w:szCs w:val="18"/>
         </w:rPr>
@@ -259,7 +488,7 @@
       <w:proofErr w:type="spellStart"/>
       <w:r>
         <w:rPr>
-          <w:rFonts w:ascii="Verdana" w:eastAsia="Times New Roman" w:hAnsi="Verdana" w:cs="Times New Roman"/>
+          <w:rFonts w:ascii="Verdana" w:hAnsi="Verdana"/>
           <w:sz w:val="18"/>
           <w:szCs w:val="18"/>
         </w:rPr>
@@ -268,7 +497,7 @@
       <w:proofErr w:type="spellEnd"/>
       <w:r>
         <w:rPr>
-          <w:rFonts w:ascii="Verdana" w:eastAsia="Times New Roman" w:hAnsi="Verdana" w:cs="Times New Roman"/>
+          <w:rFonts w:ascii="Verdana" w:hAnsi="Verdana"/>
           <w:sz w:val="18"/>
           <w:szCs w:val="18"/>
         </w:rPr>
@@ -277,8 +506,7 @@
       <w:proofErr w:type="spellStart"/>
       <w:r>
         <w:rPr>
-          <w:rFonts w:ascii="Verdana" w:eastAsia="Times New Roman" w:hAnsi="Verdana" w:cs="Times New Roman"/>
-          <w:i/>
+          <w:rFonts w:ascii="Verdana" w:hAnsi="Verdana"/>
           <w:sz w:val="18"/>
           <w:szCs w:val="18"/>
         </w:rPr>
@@ -287,192 +515,137 @@
       <w:proofErr w:type="spellEnd"/>
       <w:r>
         <w:rPr>
-          <w:rFonts w:ascii="Verdana" w:eastAsia="Times New Roman" w:hAnsi="Verdana" w:cs="Times New Roman"/>
-          <w:sz w:val="18"/>
-          <w:szCs w:val="18"/>
-        </w:rPr>
-        <w:t>, ubique la acción para agregar un vendedor ¿Cómo se realiza esta invocación?</w:t>
-      </w:r>
-    </w:p>
-    <w:p>
-      <w:pPr>
-        <w:spacing w:after="0" w:line="240" w:lineRule="auto"/>
-        <w:rPr>
-          <w:rFonts w:ascii="Verdana" w:eastAsia="Times New Roman" w:hAnsi="Verdana" w:cs="Times New Roman"/>
-          <w:sz w:val="18"/>
-          <w:szCs w:val="18"/>
-        </w:rPr>
-      </w:pPr>
-    </w:p>
-    <w:p>
-      <w:pPr>
-        <w:spacing w:after="0" w:line="240" w:lineRule="auto"/>
-        <w:rPr>
-          <w:rFonts w:ascii="Verdana" w:hAnsi="Verdana"/>
-          <w:sz w:val="18"/>
-          <w:szCs w:val="18"/>
-        </w:rPr>
-      </w:pPr>
-      <w:r>
-        <w:rPr>
-          <w:rFonts w:ascii="Verdana" w:hAnsi="Verdana"/>
-          <w:sz w:val="18"/>
-          <w:szCs w:val="18"/>
-        </w:rPr>
-        <w:t xml:space="preserve">Los </w:t>
-      </w:r>
-      <w:proofErr w:type="spellStart"/>
-      <w:r>
-        <w:rPr>
-          <w:rFonts w:ascii="Verdana" w:hAnsi="Verdana"/>
-          <w:sz w:val="18"/>
-          <w:szCs w:val="18"/>
-        </w:rPr>
-        <w:t>beans</w:t>
-      </w:r>
-      <w:proofErr w:type="spellEnd"/>
-      <w:r>
-        <w:rPr>
-          <w:rFonts w:ascii="Verdana" w:hAnsi="Verdana"/>
-          <w:sz w:val="18"/>
-          <w:szCs w:val="18"/>
-        </w:rPr>
-        <w:t xml:space="preserve"> son conectados a los componentes </w:t>
-      </w:r>
-      <w:r>
-        <w:rPr>
-          <w:rFonts w:ascii="Verdana" w:hAnsi="Verdana"/>
-          <w:sz w:val="18"/>
-          <w:szCs w:val="18"/>
-        </w:rPr>
-        <w:t xml:space="preserve">Usando </w:t>
-      </w:r>
-      <w:r>
-        <w:rPr>
-          <w:rFonts w:ascii="Verdana" w:hAnsi="Verdana"/>
-          <w:sz w:val="18"/>
-          <w:szCs w:val="18"/>
-        </w:rPr>
-        <w:t xml:space="preserve">sintaxis </w:t>
-      </w:r>
-      <w:r>
-        <w:rPr>
-          <w:rFonts w:ascii="Verdana" w:hAnsi="Verdana"/>
-          <w:sz w:val="18"/>
-          <w:szCs w:val="18"/>
-        </w:rPr>
-        <w:t xml:space="preserve">JSF EL </w:t>
-      </w:r>
-      <w:proofErr w:type="spellStart"/>
-      <w:r>
-        <w:rPr>
-          <w:rFonts w:ascii="Verdana" w:hAnsi="Verdana"/>
-          <w:sz w:val="18"/>
-          <w:szCs w:val="18"/>
-        </w:rPr>
-        <w:t>expressions</w:t>
-      </w:r>
-      <w:proofErr w:type="spellEnd"/>
-      <w:r>
-        <w:rPr>
-          <w:rFonts w:ascii="Verdana" w:hAnsi="Verdana"/>
-          <w:sz w:val="18"/>
-          <w:szCs w:val="18"/>
-        </w:rPr>
-        <w:t>, en</w:t>
-      </w:r>
-      <w:r>
-        <w:rPr>
-          <w:rFonts w:ascii="Verdana" w:hAnsi="Verdana"/>
-          <w:sz w:val="18"/>
-          <w:szCs w:val="18"/>
-        </w:rPr>
-        <w:t xml:space="preserve"> este caso </w:t>
-      </w:r>
-      <w:r>
-        <w:rPr>
-          <w:rFonts w:ascii="Verdana" w:hAnsi="Verdana"/>
-          <w:sz w:val="18"/>
-          <w:szCs w:val="18"/>
-        </w:rPr>
-        <w:t xml:space="preserve">usando la </w:t>
-      </w:r>
-      <w:proofErr w:type="spellStart"/>
-      <w:r>
-        <w:rPr>
-          <w:rFonts w:ascii="Verdana" w:hAnsi="Verdana"/>
-          <w:sz w:val="18"/>
-          <w:szCs w:val="18"/>
-        </w:rPr>
-        <w:t>expres</w:t>
-      </w:r>
-      <w:r>
-        <w:rPr>
-          <w:rFonts w:ascii="Verdana" w:hAnsi="Verdana"/>
-          <w:sz w:val="18"/>
-          <w:szCs w:val="18"/>
-        </w:rPr>
-        <w:t>ion</w:t>
-      </w:r>
-      <w:proofErr w:type="spellEnd"/>
-      <w:r>
-        <w:rPr>
-          <w:rFonts w:ascii="Verdana" w:hAnsi="Verdana"/>
-          <w:sz w:val="18"/>
-          <w:szCs w:val="18"/>
-        </w:rPr>
-        <w:t xml:space="preserve"> “</w:t>
-      </w:r>
-      <w:proofErr w:type="gramStart"/>
-      <w:r>
-        <w:rPr>
-          <w:rFonts w:ascii="Verdana" w:hAnsi="Verdana"/>
-          <w:sz w:val="18"/>
-          <w:szCs w:val="18"/>
-        </w:rPr>
-        <w:t>#{</w:t>
-      </w:r>
-      <w:proofErr w:type="spellStart"/>
-      <w:proofErr w:type="gramEnd"/>
-      <w:r>
-        <w:rPr>
-          <w:rFonts w:ascii="Verdana" w:hAnsi="Verdana"/>
-          <w:sz w:val="18"/>
-          <w:szCs w:val="18"/>
-        </w:rPr>
-        <w:t>vendedorBean.agregarVendedor</w:t>
-      </w:r>
-      <w:proofErr w:type="spellEnd"/>
-      <w:r>
-        <w:rPr>
-          <w:rFonts w:ascii="Verdana" w:hAnsi="Verdana"/>
-          <w:sz w:val="18"/>
-          <w:szCs w:val="18"/>
-        </w:rPr>
-        <w:t xml:space="preserve">}” la </w:t>
-      </w:r>
-      <w:proofErr w:type="spellStart"/>
-      <w:r>
-        <w:rPr>
-          <w:rFonts w:ascii="Verdana" w:hAnsi="Verdana"/>
-          <w:sz w:val="18"/>
-          <w:szCs w:val="18"/>
-        </w:rPr>
-        <w:t>evalua</w:t>
-      </w:r>
-      <w:proofErr w:type="spellEnd"/>
-      <w:r>
-        <w:rPr>
-          <w:rFonts w:ascii="Verdana" w:hAnsi="Verdana"/>
-          <w:sz w:val="18"/>
-          <w:szCs w:val="18"/>
-        </w:rPr>
-        <w:t xml:space="preserve"> y busca en el </w:t>
-      </w:r>
-      <w:proofErr w:type="spellStart"/>
-      <w:r>
-        <w:rPr>
-          <w:rFonts w:ascii="Verdana" w:hAnsi="Verdana"/>
+          <w:rFonts w:ascii="Verdana" w:hAnsi="Verdana"/>
+          <w:sz w:val="18"/>
+          <w:szCs w:val="18"/>
+        </w:rPr>
+        <w:t xml:space="preserve"> e</w:t>
+      </w:r>
+      <w:r>
+        <w:rPr>
+          <w:rFonts w:ascii="Verdana" w:hAnsi="Verdana"/>
+          <w:sz w:val="18"/>
+          <w:szCs w:val="18"/>
+        </w:rPr>
+        <w:t>l método “</w:t>
+      </w:r>
+      <w:proofErr w:type="spellStart"/>
+      <w:r>
+        <w:rPr>
+          <w:rFonts w:ascii="Verdana" w:hAnsi="Verdana"/>
+          <w:sz w:val="18"/>
+          <w:szCs w:val="18"/>
+        </w:rPr>
+        <w:t>agregarVendedor</w:t>
+      </w:r>
+      <w:proofErr w:type="spellEnd"/>
+      <w:r>
+        <w:rPr>
+          <w:rFonts w:ascii="Verdana" w:hAnsi="Verdana"/>
+          <w:sz w:val="18"/>
+          <w:szCs w:val="18"/>
+        </w:rPr>
+        <w:t>()”</w:t>
+      </w:r>
+      <w:r>
+        <w:rPr>
+          <w:rFonts w:ascii="Verdana" w:hAnsi="Verdana"/>
+          <w:sz w:val="18"/>
+          <w:szCs w:val="18"/>
+        </w:rPr>
+        <w:t>.</w:t>
+      </w:r>
+    </w:p>
+    <w:p>
+      <w:pPr>
+        <w:spacing w:after="0" w:line="240" w:lineRule="auto"/>
+        <w:rPr>
+          <w:rFonts w:ascii="Verdana" w:hAnsi="Verdana"/>
+          <w:sz w:val="18"/>
+          <w:szCs w:val="18"/>
+        </w:rPr>
+      </w:pPr>
+    </w:p>
+    <w:p>
+      <w:pPr>
+        <w:spacing w:after="0" w:line="240" w:lineRule="auto"/>
+        <w:rPr>
+          <w:rFonts w:ascii="Verdana" w:hAnsi="Verdana"/>
+          <w:sz w:val="18"/>
+          <w:szCs w:val="18"/>
+        </w:rPr>
+      </w:pPr>
+      <w:r>
+        <w:rPr>
+          <w:rFonts w:ascii="Verdana" w:hAnsi="Verdana"/>
+          <w:sz w:val="18"/>
+          <w:szCs w:val="18"/>
+        </w:rPr>
+        <w:t xml:space="preserve">Dado el modelo MVC, es el controlador en JSF “Faces </w:t>
+      </w:r>
+      <w:proofErr w:type="spellStart"/>
+      <w:r>
+        <w:rPr>
+          <w:rFonts w:ascii="Verdana" w:hAnsi="Verdana"/>
+          <w:sz w:val="18"/>
+          <w:szCs w:val="18"/>
+        </w:rPr>
+        <w:t>Servlet</w:t>
+      </w:r>
+      <w:proofErr w:type="spellEnd"/>
+      <w:r>
+        <w:rPr>
+          <w:rFonts w:ascii="Verdana" w:hAnsi="Verdana"/>
+          <w:sz w:val="18"/>
+          <w:szCs w:val="18"/>
+        </w:rPr>
+        <w:t>” quien siguiendo el ciclo de vida de JSF, en la actualización de</w:t>
+      </w:r>
+      <w:r>
+        <w:rPr>
+          <w:rFonts w:ascii="Verdana" w:hAnsi="Verdana"/>
+          <w:sz w:val="18"/>
+          <w:szCs w:val="18"/>
+        </w:rPr>
+        <w:t xml:space="preserve"> </w:t>
+      </w:r>
+      <w:r>
+        <w:rPr>
+          <w:rFonts w:ascii="Verdana" w:hAnsi="Verdana"/>
+          <w:sz w:val="18"/>
+          <w:szCs w:val="18"/>
+        </w:rPr>
+        <w:t>l</w:t>
+      </w:r>
+      <w:r>
+        <w:rPr>
+          <w:rFonts w:ascii="Verdana" w:hAnsi="Verdana"/>
+          <w:sz w:val="18"/>
+          <w:szCs w:val="18"/>
+        </w:rPr>
+        <w:t>os valores del</w:t>
+      </w:r>
+      <w:r>
+        <w:rPr>
+          <w:rFonts w:ascii="Verdana" w:hAnsi="Verdana"/>
+          <w:sz w:val="18"/>
+          <w:szCs w:val="18"/>
+        </w:rPr>
+        <w:t xml:space="preserve"> modelo </w:t>
+      </w:r>
+      <w:r>
+        <w:rPr>
+          <w:rFonts w:ascii="Verdana" w:hAnsi="Verdana"/>
+          <w:sz w:val="18"/>
+          <w:szCs w:val="18"/>
+        </w:rPr>
+        <w:t xml:space="preserve">los transfiere al </w:t>
+      </w:r>
+      <w:proofErr w:type="spellStart"/>
+      <w:r>
+        <w:rPr>
+          <w:rFonts w:ascii="Verdana" w:hAnsi="Verdana"/>
+          <w:color w:val="000000"/>
           <w:sz w:val="18"/>
           <w:szCs w:val="18"/>
         </w:rPr>
@@ -482,6 +655,7 @@
       <w:r>
         <w:rPr>
           <w:rFonts w:ascii="Verdana" w:hAnsi="Verdana"/>
+          <w:color w:val="000000"/>
           <w:sz w:val="18"/>
           <w:szCs w:val="18"/>
         </w:rPr>
@@ -491,6 +665,7 @@
       <w:r>
         <w:rPr>
           <w:rFonts w:ascii="Verdana" w:hAnsi="Verdana"/>
+          <w:color w:val="000000"/>
           <w:sz w:val="18"/>
           <w:szCs w:val="18"/>
         </w:rPr>
@@ -500,187 +675,10 @@
       <w:r>
         <w:rPr>
           <w:rFonts w:ascii="Verdana" w:hAnsi="Verdana"/>
-          <w:sz w:val="18"/>
-          <w:szCs w:val="18"/>
-        </w:rPr>
-        <w:t xml:space="preserve"> </w:t>
-      </w:r>
-      <w:proofErr w:type="spellStart"/>
-      <w:r>
-        <w:rPr>
-          <w:rFonts w:ascii="Verdana" w:hAnsi="Verdana"/>
-          <w:sz w:val="18"/>
-          <w:szCs w:val="18"/>
-        </w:rPr>
-        <w:t>VendedorBean</w:t>
-      </w:r>
-      <w:proofErr w:type="spellEnd"/>
-      <w:r>
-        <w:rPr>
-          <w:rFonts w:ascii="Verdana" w:hAnsi="Verdana"/>
-          <w:sz w:val="18"/>
-          <w:szCs w:val="18"/>
-        </w:rPr>
-        <w:t xml:space="preserve"> e</w:t>
-      </w:r>
-      <w:r>
-        <w:rPr>
-          <w:rFonts w:ascii="Verdana" w:hAnsi="Verdana"/>
-          <w:sz w:val="18"/>
-          <w:szCs w:val="18"/>
-        </w:rPr>
-        <w:t>l método “</w:t>
-      </w:r>
-      <w:proofErr w:type="spellStart"/>
-      <w:r>
-        <w:rPr>
-          <w:rFonts w:ascii="Verdana" w:hAnsi="Verdana"/>
-          <w:sz w:val="18"/>
-          <w:szCs w:val="18"/>
-        </w:rPr>
-        <w:t>agregarVendedor</w:t>
-      </w:r>
-      <w:proofErr w:type="spellEnd"/>
-      <w:r>
-        <w:rPr>
-          <w:rFonts w:ascii="Verdana" w:hAnsi="Verdana"/>
-          <w:sz w:val="18"/>
-          <w:szCs w:val="18"/>
-        </w:rPr>
-        <w:t>()”</w:t>
-      </w:r>
-      <w:r>
-        <w:rPr>
-          <w:rFonts w:ascii="Verdana" w:hAnsi="Verdana"/>
-          <w:sz w:val="18"/>
-          <w:szCs w:val="18"/>
-        </w:rPr>
-        <w:t>.</w:t>
-      </w:r>
-    </w:p>
-    <w:p>
-      <w:pPr>
-        <w:spacing w:after="0" w:line="240" w:lineRule="auto"/>
-        <w:rPr>
-          <w:rFonts w:ascii="Verdana" w:hAnsi="Verdana"/>
-          <w:sz w:val="18"/>
-          <w:szCs w:val="18"/>
-        </w:rPr>
-      </w:pPr>
-    </w:p>
-    <w:p>
-      <w:pPr>
-        <w:spacing w:after="0" w:line="240" w:lineRule="auto"/>
-        <w:rPr>
-          <w:rFonts w:ascii="Verdana" w:hAnsi="Verdana"/>
-          <w:sz w:val="18"/>
-          <w:szCs w:val="18"/>
-        </w:rPr>
-      </w:pPr>
-      <w:r>
-        <w:rPr>
-          <w:rFonts w:ascii="Verdana" w:hAnsi="Verdana"/>
-          <w:sz w:val="18"/>
-          <w:szCs w:val="18"/>
-        </w:rPr>
-        <w:t xml:space="preserve">Dado el modelo MVC, es el controlador en JSF “Faces </w:t>
-      </w:r>
-      <w:proofErr w:type="spellStart"/>
-      <w:r>
-        <w:rPr>
-          <w:rFonts w:ascii="Verdana" w:hAnsi="Verdana"/>
-          <w:sz w:val="18"/>
-          <w:szCs w:val="18"/>
-        </w:rPr>
-        <w:t>Servlet</w:t>
-      </w:r>
-      <w:proofErr w:type="spellEnd"/>
-      <w:r>
-        <w:rPr>
-          <w:rFonts w:ascii="Verdana" w:hAnsi="Verdana"/>
-          <w:sz w:val="18"/>
-          <w:szCs w:val="18"/>
-        </w:rPr>
-        <w:t>” quien siguiendo el ciclo de vida de JSF, en la actualización de</w:t>
-      </w:r>
-      <w:r>
-        <w:rPr>
-          <w:rFonts w:ascii="Verdana" w:hAnsi="Verdana"/>
-          <w:sz w:val="18"/>
-          <w:szCs w:val="18"/>
-        </w:rPr>
-        <w:t xml:space="preserve"> </w:t>
-      </w:r>
-      <w:r>
-        <w:rPr>
-          <w:rFonts w:ascii="Verdana" w:hAnsi="Verdana"/>
-          <w:sz w:val="18"/>
-          <w:szCs w:val="18"/>
-        </w:rPr>
-        <w:t>l</w:t>
-      </w:r>
-      <w:r>
-        <w:rPr>
-          <w:rFonts w:ascii="Verdana" w:hAnsi="Verdana"/>
-          <w:sz w:val="18"/>
-          <w:szCs w:val="18"/>
-        </w:rPr>
-        <w:t>os valores del</w:t>
-      </w:r>
-      <w:r>
-        <w:rPr>
-          <w:rFonts w:ascii="Verdana" w:hAnsi="Verdana"/>
-          <w:sz w:val="18"/>
-          <w:szCs w:val="18"/>
-        </w:rPr>
-        <w:t xml:space="preserve"> modelo </w:t>
-      </w:r>
-      <w:r>
-        <w:rPr>
-          <w:rFonts w:ascii="Verdana" w:hAnsi="Verdana"/>
-          <w:sz w:val="18"/>
-          <w:szCs w:val="18"/>
-        </w:rPr>
-        <w:t xml:space="preserve">los transfiere al </w:t>
-      </w:r>
-      <w:proofErr w:type="spellStart"/>
-      <w:r>
-        <w:rPr>
-          <w:rFonts w:ascii="Verdana" w:hAnsi="Verdana"/>
           <w:color w:val="000000"/>
           <w:sz w:val="18"/>
           <w:szCs w:val="18"/>
         </w:rPr>
-        <w:t>managed</w:t>
-      </w:r>
-      <w:proofErr w:type="spellEnd"/>
-      <w:r>
-        <w:rPr>
-          <w:rFonts w:ascii="Verdana" w:hAnsi="Verdana"/>
-          <w:color w:val="000000"/>
-          <w:sz w:val="18"/>
-          <w:szCs w:val="18"/>
-        </w:rPr>
-        <w:t xml:space="preserve"> </w:t>
-      </w:r>
-      <w:proofErr w:type="spellStart"/>
-      <w:r>
-        <w:rPr>
-          <w:rFonts w:ascii="Verdana" w:hAnsi="Verdana"/>
-          <w:color w:val="000000"/>
-          <w:sz w:val="18"/>
-          <w:szCs w:val="18"/>
-        </w:rPr>
-        <w:t>bean</w:t>
-      </w:r>
-      <w:proofErr w:type="spellEnd"/>
-      <w:r>
-        <w:rPr>
-          <w:rFonts w:ascii="Verdana" w:hAnsi="Verdana"/>
-          <w:color w:val="000000"/>
-          <w:sz w:val="18"/>
-          <w:szCs w:val="18"/>
-        </w:rPr>
         <w:t xml:space="preserve"> que esta referenciado.</w:t>
       </w:r>
     </w:p>
@@ -697,7 +695,7 @@
     </w:p>
     <w:p>
       <w:pPr>
-        <w:pStyle w:val="Prrafodelista"/>
+        <w:pStyle w:val="ListParagraph"/>
         <w:numPr>
           <w:ilvl w:val="0"/>
           <w:numId w:val="1"/>
@@ -718,7 +716,6 @@
         <w:t xml:space="preserve">En la acción borrar un vendedor en la plantilla </w:t>
       </w:r>
       <w:proofErr w:type="spellStart"/>
-      <w:proofErr w:type="gramStart"/>
       <w:r>
         <w:rPr>
           <w:rFonts w:ascii="Verdana" w:eastAsia="Times New Roman" w:hAnsi="Verdana" w:cs="Times New Roman"/>
@@ -729,7 +726,6 @@
         <w:t>vendedores.xhtml</w:t>
       </w:r>
       <w:proofErr w:type="spellEnd"/>
-      <w:proofErr w:type="gramEnd"/>
       <w:r>
         <w:rPr>
           <w:rFonts w:ascii="Verdana" w:eastAsia="Times New Roman" w:hAnsi="Verdana" w:cs="Times New Roman"/>
@@ -780,8 +776,18 @@
           <w:sz w:val="18"/>
           <w:szCs w:val="18"/>
         </w:rPr>
-        <w:t xml:space="preserve"> de JSF se dispone del tag</w:t>
-      </w:r>
+        <w:t xml:space="preserve"> de JSF se dispone del </w:t>
+      </w:r>
+      <w:proofErr w:type="spellStart"/>
+      <w:r>
+        <w:rPr>
+          <w:rFonts w:ascii="Verdana" w:eastAsia="Times New Roman" w:hAnsi="Verdana" w:cs="Times New Roman"/>
+          <w:sz w:val="18"/>
+          <w:szCs w:val="18"/>
+        </w:rPr>
+        <w:t>tag</w:t>
+      </w:r>
+      <w:proofErr w:type="spellEnd"/>
       <w:r>
         <w:rPr>
           <w:rFonts w:ascii="Verdana" w:eastAsia="Times New Roman" w:hAnsi="Verdana" w:cs="Times New Roman"/>
@@ -924,7 +930,25 @@
           <w:sz w:val="18"/>
           <w:szCs w:val="18"/>
         </w:rPr>
-        <w:t xml:space="preserve"> con el tag “&lt;</w:t>
+        <w:t xml:space="preserve"> con el </w:t>
+      </w:r>
+      <w:proofErr w:type="spellStart"/>
+      <w:r>
+        <w:rPr>
+          <w:rFonts w:ascii="Verdana" w:eastAsia="Times New Roman" w:hAnsi="Verdana" w:cs="Times New Roman"/>
+          <w:sz w:val="18"/>
+          <w:szCs w:val="18"/>
+        </w:rPr>
+        <w:t>tag</w:t>
+      </w:r>
+      <w:proofErr w:type="spellEnd"/>
+      <w:r>
+        <w:rPr>
+          <w:rFonts w:ascii="Verdana" w:eastAsia="Times New Roman" w:hAnsi="Verdana" w:cs="Times New Roman"/>
+          <w:sz w:val="18"/>
+          <w:szCs w:val="18"/>
+        </w:rPr>
+        <w:t xml:space="preserve"> “&lt;</w:t>
       </w:r>
       <w:proofErr w:type="spellStart"/>
       <w:r>
@@ -1009,7 +1033,7 @@
     </w:p>
     <w:p>
       <w:pPr>
-        <w:pStyle w:val="Prrafodelista"/>
+        <w:pStyle w:val="ListParagraph"/>
         <w:numPr>
           <w:ilvl w:val="0"/>
           <w:numId w:val="2"/>
@@ -1264,7 +1288,7 @@
     </w:p>
     <w:p>
       <w:pPr>
-        <w:pStyle w:val="Prrafodelista"/>
+        <w:pStyle w:val="ListParagraph"/>
         <w:numPr>
           <w:ilvl w:val="0"/>
           <w:numId w:val="2"/>
@@ -1469,6 +1493,15 @@
         <w:t>context.getExternalContext</w:t>
       </w:r>
       <w:proofErr w:type="spellEnd"/>
+      <w:r>
+        <w:rPr>
+          <w:rFonts w:ascii="Verdana" w:eastAsia="Times New Roman" w:hAnsi="Verdana" w:cs="Times New Roman"/>
+          <w:sz w:val="18"/>
+          <w:szCs w:val="18"/>
+          <w:lang w:val="en-US"/>
+        </w:rPr>
+        <w:t>(</w:t>
+      </w:r>
       <w:proofErr w:type="gramEnd"/>
       <w:r>
         <w:rPr>
@@ -1477,7 +1510,7 @@
           <w:szCs w:val="18"/>
           <w:lang w:val="en-US"/>
         </w:rPr>
-        <w:t>().</w:t>
+        <w:t>).</w:t>
       </w:r>
       <w:proofErr w:type="spellStart"/>
       <w:r>
@@ -1613,7 +1646,7 @@
     </w:p>
     <w:p>
       <w:pPr>
-        <w:pStyle w:val="Prrafodelista"/>
+        <w:pStyle w:val="ListParagraph"/>
         <w:numPr>
           <w:ilvl w:val="0"/>
           <w:numId w:val="1"/>
@@ -1796,7 +1829,7 @@
     </w:p>
     <w:p>
       <w:pPr>
-        <w:pStyle w:val="Prrafodelista"/>
+        <w:pStyle w:val="ListParagraph"/>
         <w:numPr>
           <w:ilvl w:val="0"/>
           <w:numId w:val="3"/>
@@ -1863,7 +1896,7 @@
     </w:p>
     <w:p>
       <w:pPr>
-        <w:pStyle w:val="Prrafodelista"/>
+        <w:pStyle w:val="ListParagraph"/>
         <w:numPr>
           <w:ilvl w:val="0"/>
           <w:numId w:val="3"/>
@@ -1982,7 +2015,7 @@
     </w:p>
     <w:p>
       <w:pPr>
-        <w:pStyle w:val="Prrafodelista"/>
+        <w:pStyle w:val="ListParagraph"/>
         <w:numPr>
           <w:ilvl w:val="0"/>
           <w:numId w:val="3"/>
@@ -2014,7 +2047,7 @@
     </w:p>
     <w:p>
       <w:pPr>
-        <w:pStyle w:val="Prrafodelista"/>
+        <w:pStyle w:val="ListParagraph"/>
         <w:numPr>
           <w:ilvl w:val="0"/>
           <w:numId w:val="3"/>
@@ -2076,7 +2109,7 @@
     </w:p>
     <w:p>
       <w:pPr>
-        <w:pStyle w:val="Prrafodelista"/>
+        <w:pStyle w:val="ListParagraph"/>
         <w:numPr>
           <w:ilvl w:val="0"/>
           <w:numId w:val="1"/>
@@ -2214,18 +2247,8 @@
           <w:sz w:val="18"/>
           <w:szCs w:val="18"/>
         </w:rPr>
-        <w:t xml:space="preserve">consecuencias </w:t>
-      </w:r>
-      <w:proofErr w:type="gramStart"/>
-      <w:r>
-        <w:rPr>
-          <w:rFonts w:ascii="Verdana" w:eastAsia="Times New Roman" w:hAnsi="Verdana" w:cs="Times New Roman"/>
-          <w:sz w:val="18"/>
-          <w:szCs w:val="18"/>
-        </w:rPr>
-        <w:t>habrían</w:t>
-      </w:r>
-      <w:proofErr w:type="gramEnd"/>
+        <w:t>consecuencias habrían</w:t>
+      </w:r>
       <w:r>
         <w:rPr>
           <w:rFonts w:ascii="Verdana" w:eastAsia="Times New Roman" w:hAnsi="Verdana" w:cs="Times New Roman"/>
@@ -2353,7 +2376,7 @@
     </w:p>
     <w:p>
       <w:pPr>
-        <w:pStyle w:val="Prrafodelista"/>
+        <w:pStyle w:val="ListParagraph"/>
         <w:numPr>
           <w:ilvl w:val="0"/>
           <w:numId w:val="3"/>
@@ -2457,7 +2480,7 @@
     </w:p>
     <w:p>
       <w:pPr>
-        <w:pStyle w:val="Prrafodelista"/>
+        <w:pStyle w:val="ListParagraph"/>
         <w:numPr>
           <w:ilvl w:val="0"/>
           <w:numId w:val="3"/>
@@ -2535,7 +2558,7 @@
     </w:p>
     <w:p>
       <w:pPr>
-        <w:pStyle w:val="Prrafodelista"/>
+        <w:pStyle w:val="ListParagraph"/>
         <w:numPr>
           <w:ilvl w:val="0"/>
           <w:numId w:val="3"/>
@@ -2626,22 +2649,20 @@
           <w:rFonts w:ascii="Verdana" w:eastAsia="Times New Roman" w:hAnsi="Verdana" w:cs="Times New Roman"/>
           <w:sz w:val="18"/>
           <w:szCs w:val="18"/>
-          <w:highlight w:val="yellow"/>
-        </w:rPr>
-      </w:pPr>
-      <w:r>
-        <w:rPr>
-          <w:rFonts w:ascii="Verdana" w:eastAsia="Times New Roman" w:hAnsi="Verdana" w:cs="Times New Roman"/>
-          <w:sz w:val="18"/>
-          <w:szCs w:val="18"/>
-          <w:highlight w:val="yellow"/>
+        </w:rPr>
+      </w:pPr>
+      <w:r>
+        <w:rPr>
+          <w:rFonts w:ascii="Verdana" w:eastAsia="Times New Roman" w:hAnsi="Verdana" w:cs="Times New Roman"/>
+          <w:sz w:val="18"/>
+          <w:szCs w:val="18"/>
         </w:rPr>
         <w:t>Para el caso del ejercicio:</w:t>
       </w:r>
     </w:p>
     <w:p>
       <w:pPr>
-        <w:pStyle w:val="Prrafodelista"/>
+        <w:pStyle w:val="ListParagraph"/>
         <w:numPr>
           <w:ilvl w:val="0"/>
           <w:numId w:val="4"/>
@@ -2651,6 +2672,343 @@
           <w:rFonts w:ascii="Verdana" w:eastAsia="Times New Roman" w:hAnsi="Verdana" w:cs="Times New Roman"/>
           <w:sz w:val="18"/>
           <w:szCs w:val="18"/>
+        </w:rPr>
+      </w:pPr>
+      <w:r>
+        <w:rPr>
+          <w:rFonts w:ascii="Verdana" w:eastAsia="Times New Roman" w:hAnsi="Verdana" w:cs="Times New Roman"/>
+          <w:sz w:val="18"/>
+          <w:szCs w:val="18"/>
+        </w:rPr>
+        <w:t>¿</w:t>
+      </w:r>
+      <w:r>
+        <w:rPr>
+          <w:rFonts w:ascii="Verdana" w:eastAsia="Times New Roman" w:hAnsi="Verdana" w:cs="Times New Roman"/>
+          <w:sz w:val="18"/>
+          <w:szCs w:val="18"/>
+        </w:rPr>
+        <w:t>Qué</w:t>
+      </w:r>
+      <w:r>
+        <w:rPr>
+          <w:rFonts w:ascii="Verdana" w:eastAsia="Times New Roman" w:hAnsi="Verdana" w:cs="Times New Roman"/>
+          <w:sz w:val="18"/>
+          <w:szCs w:val="18"/>
+        </w:rPr>
+        <w:t xml:space="preserve"> sucede si se cambia de </w:t>
+      </w:r>
+      <w:r>
+        <w:rPr>
+          <w:rFonts w:ascii="Verdana" w:eastAsia="Times New Roman" w:hAnsi="Verdana" w:cs="Times New Roman"/>
+          <w:i/>
+          <w:sz w:val="18"/>
+          <w:szCs w:val="18"/>
+        </w:rPr>
+        <w:t>@</w:t>
+      </w:r>
+      <w:proofErr w:type="spellStart"/>
+      <w:r>
+        <w:rPr>
+          <w:rFonts w:ascii="Verdana" w:eastAsia="Times New Roman" w:hAnsi="Verdana" w:cs="Times New Roman"/>
+          <w:i/>
+          <w:sz w:val="18"/>
+          <w:szCs w:val="18"/>
+        </w:rPr>
+        <w:t>Stateful</w:t>
+      </w:r>
+      <w:proofErr w:type="spellEnd"/>
+      <w:r>
+        <w:rPr>
+          <w:rFonts w:ascii="Verdana" w:eastAsia="Times New Roman" w:hAnsi="Verdana" w:cs="Times New Roman"/>
+          <w:i/>
+          <w:sz w:val="18"/>
+          <w:szCs w:val="18"/>
+        </w:rPr>
+        <w:t xml:space="preserve"> </w:t>
+      </w:r>
+      <w:r>
+        <w:rPr>
+          <w:rFonts w:ascii="Verdana" w:eastAsia="Times New Roman" w:hAnsi="Verdana" w:cs="Times New Roman"/>
+          <w:sz w:val="18"/>
+          <w:szCs w:val="18"/>
+        </w:rPr>
+        <w:t>a</w:t>
+      </w:r>
+      <w:r>
+        <w:rPr>
+          <w:rFonts w:ascii="Verdana" w:eastAsia="Times New Roman" w:hAnsi="Verdana" w:cs="Times New Roman"/>
+          <w:i/>
+          <w:sz w:val="18"/>
+          <w:szCs w:val="18"/>
+        </w:rPr>
+        <w:t xml:space="preserve"> @</w:t>
+      </w:r>
+      <w:proofErr w:type="spellStart"/>
+      <w:r>
+        <w:rPr>
+          <w:rFonts w:ascii="Verdana" w:eastAsia="Times New Roman" w:hAnsi="Verdana" w:cs="Times New Roman"/>
+          <w:i/>
+          <w:sz w:val="18"/>
+          <w:szCs w:val="18"/>
+        </w:rPr>
+        <w:t>Stateless</w:t>
+      </w:r>
+      <w:proofErr w:type="spellEnd"/>
+      <w:r>
+        <w:rPr>
+          <w:rFonts w:ascii="Verdana" w:eastAsia="Times New Roman" w:hAnsi="Verdana" w:cs="Times New Roman"/>
+          <w:i/>
+          <w:sz w:val="18"/>
+          <w:szCs w:val="18"/>
+        </w:rPr>
+        <w:t xml:space="preserve"> </w:t>
+      </w:r>
+      <w:r>
+        <w:rPr>
+          <w:rFonts w:ascii="Verdana" w:eastAsia="Times New Roman" w:hAnsi="Verdana" w:cs="Times New Roman"/>
+          <w:sz w:val="18"/>
+          <w:szCs w:val="18"/>
+        </w:rPr>
+        <w:t xml:space="preserve">el </w:t>
+      </w:r>
+      <w:proofErr w:type="spellStart"/>
+      <w:r>
+        <w:rPr>
+          <w:rFonts w:ascii="Verdana" w:eastAsia="Times New Roman" w:hAnsi="Verdana" w:cs="Times New Roman"/>
+          <w:sz w:val="18"/>
+          <w:szCs w:val="18"/>
+        </w:rPr>
+        <w:t>session</w:t>
+      </w:r>
+      <w:proofErr w:type="spellEnd"/>
+      <w:r>
+        <w:rPr>
+          <w:rFonts w:ascii="Verdana" w:eastAsia="Times New Roman" w:hAnsi="Verdana" w:cs="Times New Roman"/>
+          <w:sz w:val="18"/>
+          <w:szCs w:val="18"/>
+        </w:rPr>
+        <w:t xml:space="preserve"> </w:t>
+      </w:r>
+      <w:proofErr w:type="spellStart"/>
+      <w:r>
+        <w:rPr>
+          <w:rFonts w:ascii="Verdana" w:eastAsia="Times New Roman" w:hAnsi="Verdana" w:cs="Times New Roman"/>
+          <w:sz w:val="18"/>
+          <w:szCs w:val="18"/>
+        </w:rPr>
+        <w:t>bean</w:t>
+      </w:r>
+      <w:proofErr w:type="spellEnd"/>
+      <w:r>
+        <w:rPr>
+          <w:rFonts w:ascii="Verdana" w:eastAsia="Times New Roman" w:hAnsi="Verdana" w:cs="Times New Roman"/>
+          <w:sz w:val="18"/>
+          <w:szCs w:val="18"/>
+        </w:rPr>
+        <w:t xml:space="preserve"> </w:t>
+      </w:r>
+      <w:proofErr w:type="spellStart"/>
+      <w:r>
+        <w:rPr>
+          <w:rFonts w:ascii="Verdana" w:eastAsia="Times New Roman" w:hAnsi="Verdana" w:cs="Times New Roman"/>
+          <w:i/>
+          <w:sz w:val="18"/>
+          <w:szCs w:val="18"/>
+        </w:rPr>
+        <w:t>ServicioVendedoresMock</w:t>
+      </w:r>
+      <w:proofErr w:type="spellEnd"/>
+      <w:r>
+        <w:rPr>
+          <w:rFonts w:ascii="Verdana" w:eastAsia="Times New Roman" w:hAnsi="Verdana" w:cs="Times New Roman"/>
+          <w:sz w:val="18"/>
+          <w:szCs w:val="18"/>
+        </w:rPr>
+        <w:t>?</w:t>
+      </w:r>
+    </w:p>
+    <w:p>
+      <w:pPr>
+        <w:spacing w:after="0" w:line="240" w:lineRule="auto"/>
+        <w:rPr>
+          <w:rFonts w:ascii="Verdana" w:eastAsia="Times New Roman" w:hAnsi="Verdana" w:cs="Times New Roman"/>
+          <w:sz w:val="18"/>
+          <w:szCs w:val="18"/>
+        </w:rPr>
+      </w:pPr>
+    </w:p>
+    <w:p>
+      <w:pPr>
+        <w:spacing w:after="0" w:line="240" w:lineRule="auto"/>
+        <w:rPr>
+          <w:rFonts w:ascii="Verdana" w:eastAsia="Times New Roman" w:hAnsi="Verdana" w:cs="Times New Roman"/>
+          <w:sz w:val="18"/>
+          <w:szCs w:val="18"/>
+        </w:rPr>
+      </w:pPr>
+      <w:r>
+        <w:rPr>
+          <w:rFonts w:ascii="Verdana" w:eastAsia="Times New Roman" w:hAnsi="Verdana" w:cs="Times New Roman"/>
+          <w:sz w:val="18"/>
+          <w:szCs w:val="18"/>
+        </w:rPr>
+        <w:t xml:space="preserve">La clase </w:t>
+      </w:r>
+      <w:proofErr w:type="spellStart"/>
+      <w:r>
+        <w:rPr>
+          <w:rFonts w:ascii="Verdana" w:eastAsia="Times New Roman" w:hAnsi="Verdana" w:cs="Times New Roman"/>
+          <w:i/>
+          <w:sz w:val="18"/>
+          <w:szCs w:val="18"/>
+        </w:rPr>
+        <w:t>ServicioVendedoresMock</w:t>
+      </w:r>
+      <w:proofErr w:type="spellEnd"/>
+      <w:r>
+        <w:rPr>
+          <w:rFonts w:ascii="Verdana" w:eastAsia="Times New Roman" w:hAnsi="Verdana" w:cs="Times New Roman"/>
+          <w:sz w:val="18"/>
+          <w:szCs w:val="18"/>
+        </w:rPr>
+        <w:t xml:space="preserve"> </w:t>
+      </w:r>
+      <w:r>
+        <w:rPr>
+          <w:rFonts w:ascii="Verdana" w:eastAsia="Times New Roman" w:hAnsi="Verdana" w:cs="Times New Roman"/>
+          <w:sz w:val="18"/>
+          <w:szCs w:val="18"/>
+        </w:rPr>
+        <w:t xml:space="preserve">no mantiene </w:t>
+      </w:r>
+      <w:r>
+        <w:rPr>
+          <w:rFonts w:ascii="Verdana" w:eastAsia="Times New Roman" w:hAnsi="Verdana" w:cs="Times New Roman"/>
+          <w:sz w:val="18"/>
+          <w:szCs w:val="18"/>
+        </w:rPr>
+        <w:t>estado para los clientes que la usan</w:t>
+      </w:r>
+      <w:r>
+        <w:rPr>
+          <w:rFonts w:ascii="Verdana" w:eastAsia="Times New Roman" w:hAnsi="Verdana" w:cs="Times New Roman"/>
+          <w:sz w:val="18"/>
+          <w:szCs w:val="18"/>
+        </w:rPr>
+        <w:t>, cada uno de los métodos que ofrece esta clase pueden ser consultados por varios clientes, dado que son sin estado.</w:t>
+      </w:r>
+    </w:p>
+    <w:p>
+      <w:pPr>
+        <w:spacing w:after="0" w:line="240" w:lineRule="auto"/>
+        <w:rPr>
+          <w:rFonts w:ascii="Verdana" w:eastAsia="Times New Roman" w:hAnsi="Verdana" w:cs="Times New Roman"/>
+          <w:sz w:val="18"/>
+          <w:szCs w:val="18"/>
+        </w:rPr>
+      </w:pPr>
+      <w:r>
+        <w:rPr>
+          <w:rFonts w:ascii="Verdana" w:eastAsia="Times New Roman" w:hAnsi="Verdana" w:cs="Times New Roman"/>
+          <w:sz w:val="18"/>
+          <w:szCs w:val="18"/>
+        </w:rPr>
+        <w:t>Sin embargo al cambiarlo de estado @</w:t>
+      </w:r>
+      <w:proofErr w:type="spellStart"/>
+      <w:r>
+        <w:rPr>
+          <w:rFonts w:ascii="Verdana" w:eastAsia="Times New Roman" w:hAnsi="Verdana" w:cs="Times New Roman"/>
+          <w:sz w:val="18"/>
+          <w:szCs w:val="18"/>
+        </w:rPr>
+        <w:t>Stateful</w:t>
+      </w:r>
+      <w:proofErr w:type="spellEnd"/>
+      <w:r>
+        <w:rPr>
+          <w:rFonts w:ascii="Verdana" w:eastAsia="Times New Roman" w:hAnsi="Verdana" w:cs="Times New Roman"/>
+          <w:sz w:val="18"/>
+          <w:szCs w:val="18"/>
+        </w:rPr>
+        <w:t xml:space="preserve"> a @</w:t>
+      </w:r>
+      <w:proofErr w:type="spellStart"/>
+      <w:r>
+        <w:rPr>
+          <w:rFonts w:ascii="Verdana" w:eastAsia="Times New Roman" w:hAnsi="Verdana" w:cs="Times New Roman"/>
+          <w:sz w:val="18"/>
+          <w:szCs w:val="18"/>
+        </w:rPr>
+        <w:t>Stateless</w:t>
+      </w:r>
+      <w:proofErr w:type="spellEnd"/>
+      <w:r>
+        <w:rPr>
+          <w:rFonts w:ascii="Verdana" w:eastAsia="Times New Roman" w:hAnsi="Verdana" w:cs="Times New Roman"/>
+          <w:sz w:val="18"/>
+          <w:szCs w:val="18"/>
+        </w:rPr>
+        <w:t xml:space="preserve"> se mejora el rendimiento dado que se está tomando del pool una instancia se esa clase</w:t>
+      </w:r>
+      <w:r>
+        <w:rPr>
+          <w:rFonts w:ascii="Verdana" w:eastAsia="Times New Roman" w:hAnsi="Verdana" w:cs="Times New Roman"/>
+          <w:sz w:val="18"/>
+          <w:szCs w:val="18"/>
+        </w:rPr>
+        <w:t xml:space="preserve">, a diferencia de </w:t>
+      </w:r>
+      <w:proofErr w:type="spellStart"/>
+      <w:r>
+        <w:rPr>
+          <w:rFonts w:ascii="Verdana" w:eastAsia="Times New Roman" w:hAnsi="Verdana" w:cs="Times New Roman"/>
+          <w:sz w:val="18"/>
+          <w:szCs w:val="18"/>
+        </w:rPr>
+        <w:t>stateful</w:t>
+      </w:r>
+      <w:proofErr w:type="spellEnd"/>
+      <w:r>
+        <w:rPr>
+          <w:rFonts w:ascii="Verdana" w:eastAsia="Times New Roman" w:hAnsi="Verdana" w:cs="Times New Roman"/>
+          <w:sz w:val="18"/>
+          <w:szCs w:val="18"/>
+        </w:rPr>
+        <w:t xml:space="preserve"> que estaría creando instancias por cada cliente</w:t>
+      </w:r>
+      <w:r>
+        <w:rPr>
+          <w:rFonts w:ascii="Verdana" w:eastAsia="Times New Roman" w:hAnsi="Verdana" w:cs="Times New Roman"/>
+          <w:sz w:val="18"/>
+          <w:szCs w:val="18"/>
+        </w:rPr>
+        <w:t xml:space="preserve">. </w:t>
+      </w:r>
+    </w:p>
+    <w:p>
+      <w:pPr>
+        <w:spacing w:after="0" w:line="240" w:lineRule="auto"/>
+        <w:rPr>
+          <w:rFonts w:ascii="Verdana" w:eastAsia="Times New Roman" w:hAnsi="Verdana" w:cs="Times New Roman"/>
+          <w:sz w:val="18"/>
+          <w:szCs w:val="18"/>
+        </w:rPr>
+      </w:pPr>
+    </w:p>
+    <w:p>
+      <w:pPr>
+        <w:pStyle w:val="ListParagraph"/>
+        <w:numPr>
+          <w:ilvl w:val="0"/>
+          <w:numId w:val="4"/>
+        </w:numPr>
+        <w:spacing w:after="0" w:line="240" w:lineRule="auto"/>
+        <w:rPr>
+          <w:rFonts w:ascii="Verdana" w:eastAsia="Times New Roman" w:hAnsi="Verdana" w:cs="Times New Roman"/>
+          <w:sz w:val="18"/>
+          <w:szCs w:val="18"/>
           <w:highlight w:val="yellow"/>
         </w:rPr>
       </w:pPr>
@@ -2661,167 +3019,37 @@
           <w:szCs w:val="18"/>
           <w:highlight w:val="yellow"/>
         </w:rPr>
-        <w:t>¿</w:t>
-      </w:r>
-      <w:r>
-        <w:rPr>
-          <w:rFonts w:ascii="Verdana" w:eastAsia="Times New Roman" w:hAnsi="Verdana" w:cs="Times New Roman"/>
+        <w:t xml:space="preserve">¿Qué consecuencias genera la anotación </w:t>
+      </w:r>
+      <w:r>
+        <w:rPr>
+          <w:rFonts w:ascii="Verdana" w:eastAsia="Times New Roman" w:hAnsi="Verdana" w:cs="Times New Roman"/>
+          <w:i/>
           <w:sz w:val="18"/>
           <w:szCs w:val="18"/>
           <w:highlight w:val="yellow"/>
         </w:rPr>
-        <w:t>Qué</w:t>
-      </w:r>
-      <w:r>
-        <w:rPr>
-          <w:rFonts w:ascii="Verdana" w:eastAsia="Times New Roman" w:hAnsi="Verdana" w:cs="Times New Roman"/>
+        <w:t>@</w:t>
+      </w:r>
+      <w:proofErr w:type="spellStart"/>
+      <w:r>
+        <w:rPr>
+          <w:rFonts w:ascii="Verdana" w:eastAsia="Times New Roman" w:hAnsi="Verdana" w:cs="Times New Roman"/>
+          <w:i/>
           <w:sz w:val="18"/>
           <w:szCs w:val="18"/>
           <w:highlight w:val="yellow"/>
         </w:rPr>
-        <w:t xml:space="preserve"> sucede si se cambia de </w:t>
-      </w:r>
-      <w:r>
-        <w:rPr>
-          <w:rFonts w:ascii="Verdana" w:eastAsia="Times New Roman" w:hAnsi="Verdana" w:cs="Times New Roman"/>
-          <w:i/>
+        <w:t>Singleton</w:t>
+      </w:r>
+      <w:proofErr w:type="spellEnd"/>
+      <w:r>
+        <w:rPr>
+          <w:rFonts w:ascii="Verdana" w:eastAsia="Times New Roman" w:hAnsi="Verdana" w:cs="Times New Roman"/>
           <w:sz w:val="18"/>
           <w:szCs w:val="18"/>
           <w:highlight w:val="yellow"/>
         </w:rPr>
-        <w:t>@</w:t>
-      </w:r>
-      <w:proofErr w:type="spellStart"/>
-      <w:r>
-        <w:rPr>
-          <w:rFonts w:ascii="Verdana" w:eastAsia="Times New Roman" w:hAnsi="Verdana" w:cs="Times New Roman"/>
-          <w:i/>
-          <w:sz w:val="18"/>
-          <w:szCs w:val="18"/>
-          <w:highlight w:val="yellow"/>
-        </w:rPr>
-        <w:t>Stateful</w:t>
-      </w:r>
-      <w:proofErr w:type="spellEnd"/>
-      <w:r>
-        <w:rPr>
-          <w:rFonts w:ascii="Verdana" w:eastAsia="Times New Roman" w:hAnsi="Verdana" w:cs="Times New Roman"/>
-          <w:i/>
-          <w:sz w:val="18"/>
-          <w:szCs w:val="18"/>
-          <w:highlight w:val="yellow"/>
-        </w:rPr>
-        <w:t xml:space="preserve"> </w:t>
-      </w:r>
-      <w:r>
-        <w:rPr>
-          <w:rFonts w:ascii="Verdana" w:eastAsia="Times New Roman" w:hAnsi="Verdana" w:cs="Times New Roman"/>
-          <w:sz w:val="18"/>
-          <w:szCs w:val="18"/>
-          <w:highlight w:val="yellow"/>
-        </w:rPr>
-        <w:t>a</w:t>
-      </w:r>
-      <w:r>
-        <w:rPr>
-          <w:rFonts w:ascii="Verdana" w:eastAsia="Times New Roman" w:hAnsi="Verdana" w:cs="Times New Roman"/>
-          <w:i/>
-          <w:sz w:val="18"/>
-          <w:szCs w:val="18"/>
-          <w:highlight w:val="yellow"/>
-        </w:rPr>
-        <w:t xml:space="preserve"> @</w:t>
-      </w:r>
-      <w:proofErr w:type="spellStart"/>
-      <w:r>
-        <w:rPr>
-          <w:rFonts w:ascii="Verdana" w:eastAsia="Times New Roman" w:hAnsi="Verdana" w:cs="Times New Roman"/>
-          <w:i/>
-          <w:sz w:val="18"/>
-          <w:szCs w:val="18"/>
-          <w:highlight w:val="yellow"/>
-        </w:rPr>
-        <w:t>Stateless</w:t>
-      </w:r>
-      <w:proofErr w:type="spellEnd"/>
-      <w:r>
-        <w:rPr>
-          <w:rFonts w:ascii="Verdana" w:eastAsia="Times New Roman" w:hAnsi="Verdana" w:cs="Times New Roman"/>
-          <w:i/>
-          <w:sz w:val="18"/>
-          <w:szCs w:val="18"/>
-          <w:highlight w:val="yellow"/>
-        </w:rPr>
-        <w:t xml:space="preserve"> </w:t>
-      </w:r>
-      <w:r>
-        <w:rPr>
-          <w:rFonts w:ascii="Verdana" w:eastAsia="Times New Roman" w:hAnsi="Verdana" w:cs="Times New Roman"/>
-          <w:sz w:val="18"/>
-          <w:szCs w:val="18"/>
-          <w:highlight w:val="yellow"/>
-        </w:rPr>
-        <w:t xml:space="preserve">el </w:t>
-      </w:r>
-      <w:proofErr w:type="spellStart"/>
-      <w:r>
-        <w:rPr>
-          <w:rFonts w:ascii="Verdana" w:eastAsia="Times New Roman" w:hAnsi="Verdana" w:cs="Times New Roman"/>
-          <w:sz w:val="18"/>
-          <w:szCs w:val="18"/>
-          <w:highlight w:val="yellow"/>
-        </w:rPr>
-        <w:t>session</w:t>
-      </w:r>
-      <w:proofErr w:type="spellEnd"/>
-      <w:r>
-        <w:rPr>
-          <w:rFonts w:ascii="Verdana" w:eastAsia="Times New Roman" w:hAnsi="Verdana" w:cs="Times New Roman"/>
-          <w:sz w:val="18"/>
-          <w:szCs w:val="18"/>
-          <w:highlight w:val="yellow"/>
-        </w:rPr>
-        <w:t xml:space="preserve"> </w:t>
-      </w:r>
-      <w:proofErr w:type="spellStart"/>
-      <w:r>
-        <w:rPr>
-          <w:rFonts w:ascii="Verdana" w:eastAsia="Times New Roman" w:hAnsi="Verdana" w:cs="Times New Roman"/>
-          <w:sz w:val="18"/>
-          <w:szCs w:val="18"/>
-          <w:highlight w:val="yellow"/>
-        </w:rPr>
-        <w:t>bean</w:t>
-      </w:r>
-      <w:proofErr w:type="spellEnd"/>
-      <w:r>
-        <w:rPr>
-          <w:rFonts w:ascii="Verdana" w:eastAsia="Times New Roman" w:hAnsi="Verdana" w:cs="Times New Roman"/>
-          <w:sz w:val="18"/>
-          <w:szCs w:val="18"/>
-          <w:highlight w:val="yellow"/>
-        </w:rPr>
-        <w:t xml:space="preserve"> </w:t>
-      </w:r>
-      <w:proofErr w:type="spellStart"/>
-      <w:r>
-        <w:rPr>
-          <w:rFonts w:ascii="Verdana" w:eastAsia="Times New Roman" w:hAnsi="Verdana" w:cs="Times New Roman"/>
-          <w:i/>
-          <w:sz w:val="18"/>
-          <w:szCs w:val="18"/>
-          <w:highlight w:val="yellow"/>
-        </w:rPr>
-        <w:t>ServicioVendedoresMock</w:t>
-      </w:r>
-      <w:proofErr w:type="spellEnd"/>
-      <w:r>
-        <w:rPr>
-          <w:rFonts w:ascii="Verdana" w:eastAsia="Times New Roman" w:hAnsi="Verdana" w:cs="Times New Roman"/>
-          <w:sz w:val="18"/>
-          <w:szCs w:val="18"/>
-          <w:highlight w:val="yellow"/>
-        </w:rPr>
         <w:t>?</w:t>
       </w:r>
     </w:p>
@@ -2839,317 +3067,19 @@
           <w:rFonts w:ascii="Verdana" w:eastAsia="Times New Roman" w:hAnsi="Verdana" w:cs="Times New Roman"/>
           <w:sz w:val="18"/>
           <w:szCs w:val="18"/>
-          <w:highlight w:val="yellow"/>
-        </w:rPr>
-        <w:t xml:space="preserve">La clase </w:t>
-      </w:r>
-      <w:proofErr w:type="spellStart"/>
-      <w:r>
-        <w:rPr>
-          <w:rFonts w:ascii="Verdana" w:eastAsia="Times New Roman" w:hAnsi="Verdana" w:cs="Times New Roman"/>
-          <w:i/>
-          <w:sz w:val="18"/>
-          <w:szCs w:val="18"/>
-          <w:highlight w:val="yellow"/>
-        </w:rPr>
-        <w:t>ServicioVendedoresMock</w:t>
-      </w:r>
-      <w:proofErr w:type="spellEnd"/>
-      <w:r>
-        <w:rPr>
-          <w:rFonts w:ascii="Verdana" w:eastAsia="Times New Roman" w:hAnsi="Verdana" w:cs="Times New Roman"/>
-          <w:i/>
-          <w:sz w:val="18"/>
-          <w:szCs w:val="18"/>
-          <w:highlight w:val="yellow"/>
-        </w:rPr>
-        <w:t xml:space="preserve"> </w:t>
-      </w:r>
-      <w:r>
-        <w:rPr>
-          <w:rFonts w:ascii="Verdana" w:eastAsia="Times New Roman" w:hAnsi="Verdana" w:cs="Times New Roman"/>
-          <w:sz w:val="18"/>
-          <w:szCs w:val="18"/>
-          <w:highlight w:val="yellow"/>
-        </w:rPr>
-        <w:t xml:space="preserve">maneja el estado de su relación con la clase </w:t>
-      </w:r>
-      <w:proofErr w:type="spellStart"/>
-      <w:r>
-        <w:rPr>
-          <w:rFonts w:ascii="Verdana" w:eastAsia="Times New Roman" w:hAnsi="Verdana" w:cs="Times New Roman"/>
-          <w:sz w:val="18"/>
-          <w:szCs w:val="18"/>
-          <w:highlight w:val="yellow"/>
-        </w:rPr>
-        <w:t>ServicioPersistenciaMock</w:t>
-      </w:r>
-      <w:proofErr w:type="spellEnd"/>
-      <w:r>
-        <w:rPr>
-          <w:rFonts w:ascii="Verdana" w:eastAsia="Times New Roman" w:hAnsi="Verdana" w:cs="Times New Roman"/>
-          <w:sz w:val="18"/>
-          <w:szCs w:val="18"/>
-          <w:highlight w:val="yellow"/>
-        </w:rPr>
-        <w:t xml:space="preserve">, estando en </w:t>
-      </w:r>
-      <w:proofErr w:type="spellStart"/>
-      <w:r>
-        <w:rPr>
-          <w:rFonts w:ascii="Verdana" w:eastAsia="Times New Roman" w:hAnsi="Verdana" w:cs="Times New Roman"/>
-          <w:sz w:val="18"/>
-          <w:szCs w:val="18"/>
-          <w:highlight w:val="yellow"/>
-        </w:rPr>
-        <w:t>stateful</w:t>
-      </w:r>
-      <w:proofErr w:type="spellEnd"/>
-      <w:r>
-        <w:rPr>
-          <w:rFonts w:ascii="Verdana" w:eastAsia="Times New Roman" w:hAnsi="Verdana" w:cs="Times New Roman"/>
-          <w:sz w:val="18"/>
-          <w:szCs w:val="18"/>
-          <w:highlight w:val="yellow"/>
-        </w:rPr>
-        <w:t xml:space="preserve">, se </w:t>
-      </w:r>
-      <w:proofErr w:type="spellStart"/>
-      <w:r>
-        <w:rPr>
-          <w:rFonts w:ascii="Verdana" w:eastAsia="Times New Roman" w:hAnsi="Verdana" w:cs="Times New Roman"/>
-          <w:sz w:val="18"/>
-          <w:szCs w:val="18"/>
-          <w:highlight w:val="yellow"/>
-        </w:rPr>
-        <w:t>esta</w:t>
-      </w:r>
-      <w:proofErr w:type="spellEnd"/>
-      <w:r>
-        <w:rPr>
-          <w:rFonts w:ascii="Verdana" w:eastAsia="Times New Roman" w:hAnsi="Verdana" w:cs="Times New Roman"/>
-          <w:sz w:val="18"/>
-          <w:szCs w:val="18"/>
-          <w:highlight w:val="yellow"/>
-        </w:rPr>
-        <w:t xml:space="preserve"> creando una instancia única para esta relación por cliente, sin </w:t>
-      </w:r>
-      <w:proofErr w:type="gramStart"/>
-      <w:r>
-        <w:rPr>
-          <w:rFonts w:ascii="Verdana" w:eastAsia="Times New Roman" w:hAnsi="Verdana" w:cs="Times New Roman"/>
-          <w:sz w:val="18"/>
-          <w:szCs w:val="18"/>
-          <w:highlight w:val="yellow"/>
-        </w:rPr>
-        <w:t>embargo</w:t>
-      </w:r>
-      <w:proofErr w:type="gramEnd"/>
-      <w:r>
-        <w:rPr>
-          <w:rFonts w:ascii="Verdana" w:eastAsia="Times New Roman" w:hAnsi="Verdana" w:cs="Times New Roman"/>
-          <w:sz w:val="18"/>
-          <w:szCs w:val="18"/>
-          <w:highlight w:val="yellow"/>
-        </w:rPr>
-        <w:t xml:space="preserve"> </w:t>
-      </w:r>
-      <w:proofErr w:type="spellStart"/>
-      <w:r>
-        <w:rPr>
-          <w:rFonts w:ascii="Verdana" w:eastAsia="Times New Roman" w:hAnsi="Verdana" w:cs="Times New Roman"/>
-          <w:sz w:val="18"/>
-          <w:szCs w:val="18"/>
-          <w:highlight w:val="yellow"/>
-        </w:rPr>
-        <w:t>ServicioPersistenciaMock</w:t>
-      </w:r>
-      <w:proofErr w:type="spellEnd"/>
-      <w:r>
-        <w:rPr>
-          <w:rFonts w:ascii="Verdana" w:eastAsia="Times New Roman" w:hAnsi="Verdana" w:cs="Times New Roman"/>
-          <w:sz w:val="18"/>
-          <w:szCs w:val="18"/>
-          <w:highlight w:val="yellow"/>
-        </w:rPr>
-        <w:t xml:space="preserve"> es </w:t>
-      </w:r>
-      <w:proofErr w:type="spellStart"/>
-      <w:r>
-        <w:rPr>
-          <w:rFonts w:ascii="Verdana" w:eastAsia="Times New Roman" w:hAnsi="Verdana" w:cs="Times New Roman"/>
-          <w:sz w:val="18"/>
-          <w:szCs w:val="18"/>
-          <w:highlight w:val="yellow"/>
-        </w:rPr>
-        <w:t>stateless</w:t>
-      </w:r>
-      <w:proofErr w:type="spellEnd"/>
-      <w:r>
-        <w:rPr>
-          <w:rFonts w:ascii="Verdana" w:eastAsia="Times New Roman" w:hAnsi="Verdana" w:cs="Times New Roman"/>
-          <w:sz w:val="18"/>
-          <w:szCs w:val="18"/>
-          <w:highlight w:val="yellow"/>
-        </w:rPr>
-        <w:t xml:space="preserve"> lo que hace que todo llamado a persistencia sea una nueva invocación.</w:t>
-      </w:r>
-    </w:p>
-    <w:p>
-      <w:pPr>
-        <w:spacing w:after="0" w:line="240" w:lineRule="auto"/>
-        <w:rPr>
-          <w:rFonts w:ascii="Verdana" w:eastAsia="Times New Roman" w:hAnsi="Verdana" w:cs="Times New Roman"/>
-          <w:sz w:val="18"/>
-          <w:szCs w:val="18"/>
-        </w:rPr>
-      </w:pPr>
-    </w:p>
-    <w:p>
-      <w:pPr>
-        <w:spacing w:after="0" w:line="240" w:lineRule="auto"/>
-        <w:rPr>
-          <w:rFonts w:ascii="Verdana" w:eastAsia="Times New Roman" w:hAnsi="Verdana" w:cs="Times New Roman"/>
-          <w:sz w:val="18"/>
-          <w:szCs w:val="18"/>
-        </w:rPr>
-      </w:pPr>
-      <w:r>
-        <w:rPr>
-          <w:rFonts w:ascii="Verdana" w:eastAsia="Times New Roman" w:hAnsi="Verdana" w:cs="Times New Roman"/>
-          <w:sz w:val="18"/>
-          <w:szCs w:val="18"/>
-        </w:rPr>
-        <w:t>No hay diferencia en cuanto a la implementación, dado que no tiene almacenamiento del estado de alguna propiedad.</w:t>
-      </w:r>
-    </w:p>
-    <w:p>
-      <w:pPr>
-        <w:spacing w:after="0" w:line="240" w:lineRule="auto"/>
-        <w:rPr>
-          <w:rFonts w:ascii="Verdana" w:eastAsia="Times New Roman" w:hAnsi="Verdana" w:cs="Times New Roman"/>
-          <w:sz w:val="18"/>
-          <w:szCs w:val="18"/>
-        </w:rPr>
-      </w:pPr>
-    </w:p>
-    <w:p>
-      <w:pPr>
-        <w:spacing w:after="0" w:line="240" w:lineRule="auto"/>
-        <w:rPr>
-          <w:rFonts w:ascii="Verdana" w:eastAsia="Times New Roman" w:hAnsi="Verdana" w:cs="Times New Roman"/>
-          <w:sz w:val="18"/>
-          <w:szCs w:val="18"/>
-          <w:highlight w:val="yellow"/>
-        </w:rPr>
-      </w:pPr>
-      <w:r>
-        <w:rPr>
-          <w:rFonts w:ascii="Verdana" w:eastAsia="Times New Roman" w:hAnsi="Verdana" w:cs="Times New Roman"/>
-          <w:sz w:val="18"/>
-          <w:szCs w:val="18"/>
-        </w:rPr>
-        <w:t xml:space="preserve"> </w:t>
-      </w:r>
-      <w:r>
-        <w:rPr>
-          <w:rFonts w:ascii="Verdana" w:eastAsia="Times New Roman" w:hAnsi="Verdana" w:cs="Times New Roman"/>
-          <w:sz w:val="18"/>
-          <w:szCs w:val="18"/>
-          <w:highlight w:val="yellow"/>
-        </w:rPr>
-        <w:t xml:space="preserve">¿Qué consecuencias genera la anotación </w:t>
-      </w:r>
-      <w:r>
-        <w:rPr>
-          <w:rFonts w:ascii="Verdana" w:eastAsia="Times New Roman" w:hAnsi="Verdana" w:cs="Times New Roman"/>
-          <w:i/>
-          <w:sz w:val="18"/>
-          <w:szCs w:val="18"/>
-          <w:highlight w:val="yellow"/>
-        </w:rPr>
-        <w:t>@</w:t>
-      </w:r>
-      <w:proofErr w:type="spellStart"/>
-      <w:r>
-        <w:rPr>
-          <w:rFonts w:ascii="Verdana" w:eastAsia="Times New Roman" w:hAnsi="Verdana" w:cs="Times New Roman"/>
-          <w:i/>
-          <w:sz w:val="18"/>
-          <w:szCs w:val="18"/>
-          <w:highlight w:val="yellow"/>
-        </w:rPr>
-        <w:t>Singleton</w:t>
-      </w:r>
-      <w:proofErr w:type="spellEnd"/>
-      <w:r>
-        <w:rPr>
-          <w:rFonts w:ascii="Verdana" w:eastAsia="Times New Roman" w:hAnsi="Verdana" w:cs="Times New Roman"/>
-          <w:sz w:val="18"/>
-          <w:szCs w:val="18"/>
-          <w:highlight w:val="yellow"/>
-        </w:rPr>
-        <w:t>?</w:t>
-      </w:r>
-    </w:p>
-    <w:p>
-      <w:pPr>
-        <w:spacing w:after="0" w:line="240" w:lineRule="auto"/>
-        <w:ind w:left="360"/>
-        <w:rPr>
-          <w:rFonts w:ascii="Verdana" w:eastAsia="Times New Roman" w:hAnsi="Verdana" w:cs="Times New Roman"/>
-          <w:sz w:val="18"/>
-          <w:szCs w:val="18"/>
-          <w:highlight w:val="yellow"/>
-        </w:rPr>
-      </w:pPr>
-    </w:p>
-    <w:p>
-      <w:pPr>
-        <w:spacing w:after="0" w:line="240" w:lineRule="auto"/>
-        <w:rPr>
-          <w:rFonts w:ascii="Verdana" w:eastAsia="Times New Roman" w:hAnsi="Verdana" w:cs="Times New Roman"/>
-          <w:sz w:val="18"/>
-          <w:szCs w:val="18"/>
-        </w:rPr>
-      </w:pPr>
-      <w:proofErr w:type="spellStart"/>
-      <w:r>
-        <w:rPr>
-          <w:rFonts w:ascii="Verdana" w:eastAsia="Times New Roman" w:hAnsi="Verdana" w:cs="Times New Roman"/>
-          <w:sz w:val="18"/>
-          <w:szCs w:val="18"/>
-          <w:highlight w:val="yellow"/>
-        </w:rPr>
-        <w:t>Seria</w:t>
-      </w:r>
-      <w:proofErr w:type="spellEnd"/>
-      <w:r>
-        <w:rPr>
-          <w:rFonts w:ascii="Verdana" w:eastAsia="Times New Roman" w:hAnsi="Verdana" w:cs="Times New Roman"/>
-          <w:sz w:val="18"/>
-          <w:szCs w:val="18"/>
-          <w:highlight w:val="yellow"/>
-        </w:rPr>
-        <w:t xml:space="preserve"> una instanci</w:t>
-      </w:r>
-      <w:r>
-        <w:rPr>
-          <w:rFonts w:ascii="Verdana" w:eastAsia="Times New Roman" w:hAnsi="Verdana" w:cs="Times New Roman"/>
-          <w:sz w:val="18"/>
-          <w:szCs w:val="18"/>
-          <w:highlight w:val="yellow"/>
-        </w:rPr>
-        <w:t xml:space="preserve">a única para todos los clientes, esto conllevaría </w:t>
-      </w:r>
-      <w:r>
-        <w:rPr>
-          <w:rFonts w:ascii="Verdana" w:eastAsia="Times New Roman" w:hAnsi="Verdana" w:cs="Times New Roman"/>
-          <w:sz w:val="18"/>
-          <w:szCs w:val="18"/>
-        </w:rPr>
-        <w:t>a que todo cliente tomara esta instancia y abrían problemas de sincronización de acceso a la clase.</w:t>
-      </w:r>
+        </w:rPr>
+        <w:t xml:space="preserve">Si se cambia la anotación, se tendría una única instancia en toda la aplicación, con ello se estarían generando accesos concurrentes a métodos CRUD, los cuales sin controles pueden generar duplicidad y mal manejo de la información, por ejemplo, si un cliente elimina un vendedor, y otro cliente elimina otro vendedor </w:t>
+      </w:r>
+    </w:p>
+    <w:p>
+      <w:pPr>
+        <w:spacing w:after="0" w:line="240" w:lineRule="auto"/>
+        <w:rPr>
+          <w:rFonts w:ascii="Arial" w:eastAsia="Times New Roman" w:hAnsi="Arial" w:cs="Arial"/>
+          <w:sz w:val="47"/>
+          <w:szCs w:val="47"/>
+        </w:rPr>
+      </w:pPr>
       <w:bookmarkStart w:id="0" w:name="_GoBack"/>
       <w:bookmarkEnd w:id="0"/>
     </w:p>
@@ -3157,15 +3087,250 @@
       <w:pPr>
         <w:spacing w:after="0" w:line="240" w:lineRule="auto"/>
         <w:rPr>
-          <w:rFonts w:ascii="Verdana" w:eastAsia="Times New Roman" w:hAnsi="Verdana" w:cs="Times New Roman"/>
-          <w:sz w:val="18"/>
-          <w:szCs w:val="18"/>
-        </w:rPr>
-      </w:pPr>
-    </w:p>
-    <w:p>
-      <w:pPr>
-        <w:pStyle w:val="Prrafodelista"/>
+          <w:rFonts w:ascii="Arial" w:eastAsia="Times New Roman" w:hAnsi="Arial" w:cs="Arial"/>
+          <w:sz w:val="47"/>
+          <w:szCs w:val="47"/>
+          <w:lang w:val="es-419"/>
+        </w:rPr>
+      </w:pPr>
+      <w:r>
+        <w:rPr>
+          <w:rFonts w:ascii="Arial" w:eastAsia="Times New Roman" w:hAnsi="Arial" w:cs="Arial"/>
+          <w:sz w:val="47"/>
+          <w:szCs w:val="47"/>
+          <w:lang w:val="es-419"/>
+        </w:rPr>
+        <w:t>S</w:t>
+      </w:r>
+      <w:r>
+        <w:rPr>
+          <w:rFonts w:ascii="Arial" w:eastAsia="Times New Roman" w:hAnsi="Arial" w:cs="Arial"/>
+          <w:sz w:val="47"/>
+          <w:szCs w:val="47"/>
+          <w:lang w:val="es-419"/>
+        </w:rPr>
+        <w:t xml:space="preserve">on diseñados para casos en los que una misma instancia de un </w:t>
+      </w:r>
+      <w:proofErr w:type="spellStart"/>
+      <w:r>
+        <w:rPr>
+          <w:rFonts w:ascii="Arial" w:eastAsia="Times New Roman" w:hAnsi="Arial" w:cs="Arial"/>
+          <w:sz w:val="47"/>
+          <w:szCs w:val="47"/>
+          <w:lang w:val="es-419"/>
+        </w:rPr>
+        <w:t>bean</w:t>
+      </w:r>
+      <w:proofErr w:type="spellEnd"/>
+      <w:r>
+        <w:rPr>
+          <w:rFonts w:ascii="Arial" w:eastAsia="Times New Roman" w:hAnsi="Arial" w:cs="Arial"/>
+          <w:sz w:val="47"/>
+          <w:szCs w:val="47"/>
+          <w:lang w:val="es-419"/>
+        </w:rPr>
+        <w:t xml:space="preserve"> es </w:t>
+      </w:r>
+    </w:p>
+    <w:p>
+      <w:pPr>
+        <w:spacing w:after="0" w:line="240" w:lineRule="auto"/>
+        <w:rPr>
+          <w:rFonts w:ascii="Arial" w:eastAsia="Times New Roman" w:hAnsi="Arial" w:cs="Arial"/>
+          <w:sz w:val="47"/>
+          <w:szCs w:val="47"/>
+          <w:lang w:val="es-419"/>
+        </w:rPr>
+      </w:pPr>
+      <w:proofErr w:type="gramStart"/>
+      <w:r>
+        <w:rPr>
+          <w:rFonts w:ascii="Arial" w:eastAsia="Times New Roman" w:hAnsi="Arial" w:cs="Arial"/>
+          <w:sz w:val="47"/>
+          <w:szCs w:val="47"/>
+          <w:lang w:val="es-419"/>
+        </w:rPr>
+        <w:t>compartida</w:t>
+      </w:r>
+      <w:proofErr w:type="gramEnd"/>
+    </w:p>
+    <w:p>
+      <w:pPr>
+        <w:spacing w:after="0" w:line="240" w:lineRule="auto"/>
+        <w:rPr>
+          <w:rFonts w:ascii="Arial" w:eastAsia="Times New Roman" w:hAnsi="Arial" w:cs="Arial"/>
+          <w:sz w:val="47"/>
+          <w:szCs w:val="47"/>
+          <w:lang w:val="es-419"/>
+        </w:rPr>
+      </w:pPr>
+      <w:proofErr w:type="gramStart"/>
+      <w:r>
+        <w:rPr>
+          <w:rFonts w:ascii="Arial" w:eastAsia="Times New Roman" w:hAnsi="Arial" w:cs="Arial"/>
+          <w:sz w:val="47"/>
+          <w:szCs w:val="47"/>
+          <w:lang w:val="es-419"/>
+        </w:rPr>
+        <w:t>y</w:t>
+      </w:r>
+      <w:proofErr w:type="gramEnd"/>
+      <w:r>
+        <w:rPr>
+          <w:rFonts w:ascii="Arial" w:eastAsia="Times New Roman" w:hAnsi="Arial" w:cs="Arial"/>
+          <w:sz w:val="47"/>
+          <w:szCs w:val="47"/>
+          <w:lang w:val="es-419"/>
+        </w:rPr>
+        <w:t xml:space="preserve"> </w:t>
+      </w:r>
+    </w:p>
+    <w:p>
+      <w:pPr>
+        <w:spacing w:after="0" w:line="240" w:lineRule="auto"/>
+        <w:rPr>
+          <w:rFonts w:ascii="Arial" w:eastAsia="Times New Roman" w:hAnsi="Arial" w:cs="Arial"/>
+          <w:sz w:val="47"/>
+          <w:szCs w:val="47"/>
+          <w:lang w:val="es-419"/>
+        </w:rPr>
+      </w:pPr>
+      <w:proofErr w:type="gramStart"/>
+      <w:r>
+        <w:rPr>
+          <w:rFonts w:ascii="Arial" w:eastAsia="Times New Roman" w:hAnsi="Arial" w:cs="Arial"/>
+          <w:sz w:val="47"/>
+          <w:szCs w:val="47"/>
+          <w:lang w:val="es-419"/>
+        </w:rPr>
+        <w:t>accedida</w:t>
+      </w:r>
+      <w:proofErr w:type="gramEnd"/>
+      <w:r>
+        <w:rPr>
+          <w:rFonts w:ascii="Arial" w:eastAsia="Times New Roman" w:hAnsi="Arial" w:cs="Arial"/>
+          <w:sz w:val="47"/>
+          <w:szCs w:val="47"/>
+          <w:lang w:val="es-419"/>
+        </w:rPr>
+        <w:t xml:space="preserve"> concurrentemente</w:t>
+      </w:r>
+    </w:p>
+    <w:p>
+      <w:pPr>
+        <w:spacing w:after="0" w:line="240" w:lineRule="auto"/>
+        <w:rPr>
+          <w:rFonts w:ascii="Arial" w:eastAsia="Times New Roman" w:hAnsi="Arial" w:cs="Arial"/>
+          <w:sz w:val="47"/>
+          <w:szCs w:val="47"/>
+          <w:lang w:val="es-419"/>
+        </w:rPr>
+      </w:pPr>
+      <w:proofErr w:type="gramStart"/>
+      <w:r>
+        <w:rPr>
+          <w:rFonts w:ascii="Arial" w:eastAsia="Times New Roman" w:hAnsi="Arial" w:cs="Arial"/>
+          <w:sz w:val="47"/>
+          <w:szCs w:val="47"/>
+          <w:lang w:val="es-419"/>
+        </w:rPr>
+        <w:t>por</w:t>
+      </w:r>
+      <w:proofErr w:type="gramEnd"/>
+      <w:r>
+        <w:rPr>
+          <w:rFonts w:ascii="Arial" w:eastAsia="Times New Roman" w:hAnsi="Arial" w:cs="Arial"/>
+          <w:sz w:val="47"/>
+          <w:szCs w:val="47"/>
+          <w:lang w:val="es-419"/>
+        </w:rPr>
+        <w:t xml:space="preserve"> los clientes de la aplicación</w:t>
+      </w:r>
+    </w:p>
+    <w:p>
+      <w:pPr>
+        <w:spacing w:after="0" w:line="240" w:lineRule="auto"/>
+        <w:rPr>
+          <w:rFonts w:ascii="Verdana" w:eastAsia="Times New Roman" w:hAnsi="Verdana" w:cs="Times New Roman"/>
+          <w:sz w:val="18"/>
+          <w:szCs w:val="18"/>
+          <w:highlight w:val="yellow"/>
+          <w:lang w:val="es-419"/>
+        </w:rPr>
+      </w:pPr>
+    </w:p>
+    <w:p>
+      <w:pPr>
+        <w:spacing w:after="0" w:line="240" w:lineRule="auto"/>
+        <w:ind w:left="360"/>
+        <w:rPr>
+          <w:rFonts w:ascii="Verdana" w:eastAsia="Times New Roman" w:hAnsi="Verdana" w:cs="Times New Roman"/>
+          <w:sz w:val="18"/>
+          <w:szCs w:val="18"/>
+          <w:highlight w:val="yellow"/>
+        </w:rPr>
+      </w:pPr>
+    </w:p>
+    <w:p>
+      <w:pPr>
+        <w:spacing w:after="0" w:line="240" w:lineRule="auto"/>
+        <w:rPr>
+          <w:rFonts w:ascii="Verdana" w:eastAsia="Times New Roman" w:hAnsi="Verdana" w:cs="Times New Roman"/>
+          <w:sz w:val="18"/>
+          <w:szCs w:val="18"/>
+        </w:rPr>
+      </w:pPr>
+      <w:proofErr w:type="spellStart"/>
+      <w:r>
+        <w:rPr>
+          <w:rFonts w:ascii="Verdana" w:eastAsia="Times New Roman" w:hAnsi="Verdana" w:cs="Times New Roman"/>
+          <w:sz w:val="18"/>
+          <w:szCs w:val="18"/>
+          <w:highlight w:val="yellow"/>
+        </w:rPr>
+        <w:t>Seria</w:t>
+      </w:r>
+      <w:proofErr w:type="spellEnd"/>
+      <w:r>
+        <w:rPr>
+          <w:rFonts w:ascii="Verdana" w:eastAsia="Times New Roman" w:hAnsi="Verdana" w:cs="Times New Roman"/>
+          <w:sz w:val="18"/>
+          <w:szCs w:val="18"/>
+          <w:highlight w:val="yellow"/>
+        </w:rPr>
+        <w:t xml:space="preserve"> una instanci</w:t>
+      </w:r>
+      <w:r>
+        <w:rPr>
+          <w:rFonts w:ascii="Verdana" w:eastAsia="Times New Roman" w:hAnsi="Verdana" w:cs="Times New Roman"/>
+          <w:sz w:val="18"/>
+          <w:szCs w:val="18"/>
+          <w:highlight w:val="yellow"/>
+        </w:rPr>
+        <w:t xml:space="preserve">a única para todos los clientes, esto conllevaría </w:t>
+      </w:r>
+      <w:r>
+        <w:rPr>
+          <w:rFonts w:ascii="Verdana" w:eastAsia="Times New Roman" w:hAnsi="Verdana" w:cs="Times New Roman"/>
+          <w:sz w:val="18"/>
+          <w:szCs w:val="18"/>
+        </w:rPr>
+        <w:t>a que todo cliente tomara esta instancia y abrían problemas de sincronización de acceso a la clase.</w:t>
+      </w:r>
+    </w:p>
+    <w:p>
+      <w:pPr>
+        <w:spacing w:after="0" w:line="240" w:lineRule="auto"/>
+        <w:rPr>
+          <w:rFonts w:ascii="Verdana" w:eastAsia="Times New Roman" w:hAnsi="Verdana" w:cs="Times New Roman"/>
+          <w:sz w:val="18"/>
+          <w:szCs w:val="18"/>
+        </w:rPr>
+      </w:pPr>
+    </w:p>
+    <w:p>
+      <w:pPr>
+        <w:pStyle w:val="ListParagraph"/>
         <w:numPr>
           <w:ilvl w:val="0"/>
           <w:numId w:val="1"/>
@@ -3361,7 +3526,7 @@
     </w:p>
     <w:tbl>
       <w:tblPr>
-        <w:tblStyle w:val="Tablaconcuadrcula"/>
+        <w:tblStyle w:val="TableGrid"/>
         <w:tblW w:w="0" w:type="auto"/>
         <w:tblLook w:val="04A0" w:firstRow="1" w:lastRow="0" w:firstColumn="1" w:lastColumn="0" w:noHBand="0" w:noVBand="1"/>
       </w:tblPr>
@@ -3405,16 +3570,7 @@
                 <w:sz w:val="18"/>
                 <w:szCs w:val="18"/>
               </w:rPr>
-              <w:t>WEB -</w:t>
-            </w:r>
-            <w:r>
-              <w:rPr>
-                <w:rFonts w:ascii="Verdana" w:hAnsi="Verdana"/>
-                <w:b/>
-                <w:sz w:val="18"/>
-                <w:szCs w:val="18"/>
-              </w:rPr>
-              <w:t xml:space="preserve"> </w:t>
+              <w:t xml:space="preserve">WEB - </w:t>
             </w:r>
             <w:proofErr w:type="spellStart"/>
             <w:r>
@@ -3452,27 +3608,7 @@
                 <w:sz w:val="18"/>
                 <w:szCs w:val="18"/>
               </w:rPr>
-              <w:t>EJB</w:t>
-            </w:r>
-            <w:r>
-              <w:rPr>
-                <w:rFonts w:ascii="Verdana" w:eastAsia="Times New Roman" w:hAnsi="Verdana" w:cs="Times New Roman"/>
-                <w:b/>
-                <w:i/>
-                <w:sz w:val="18"/>
-                <w:szCs w:val="18"/>
-              </w:rPr>
-              <w:t xml:space="preserve"> -</w:t>
-            </w:r>
-            <w:r>
-              <w:rPr>
-                <w:rFonts w:ascii="Verdana" w:eastAsia="Times New Roman" w:hAnsi="Verdana" w:cs="Times New Roman"/>
-                <w:b/>
-                <w:i/>
-                <w:sz w:val="18"/>
-                <w:szCs w:val="18"/>
-              </w:rPr>
-              <w:t xml:space="preserve"> </w:t>
+              <w:t xml:space="preserve">EJB - </w:t>
             </w:r>
             <w:proofErr w:type="spellStart"/>
             <w:r>
@@ -3854,16 +3990,7 @@
           <w:sz w:val="18"/>
           <w:szCs w:val="18"/>
         </w:rPr>
-        <w:t>CORBA </w:t>
-      </w:r>
-      <w:r>
-        <w:rPr>
-          <w:rFonts w:ascii="Verdana" w:hAnsi="Verdana" w:cs="Arial"/>
-          <w:color w:val="000000"/>
-          <w:sz w:val="18"/>
-          <w:szCs w:val="18"/>
-        </w:rPr>
-        <w:t xml:space="preserve">examina el puerto 3700, encontrando en el contenedor EJB desplegado la instancia de la clase </w:t>
+        <w:t xml:space="preserve">CORBA examina el puerto 3700, encontrando en el contenedor EJB desplegado la instancia de la clase </w:t>
       </w:r>
       <w:proofErr w:type="spellStart"/>
       <w:r>
@@ -3918,7 +4045,7 @@
 </file>
 
 <file path=word/endnotes.xml><?xml version="1.0" encoding="utf-8"?>
-<w:endnotes xmlns:wpc="http://schemas.microsoft.com/office/word/2010/wordprocessingCanvas" xmlns:cx="http://schemas.microsoft.com/office/drawing/2014/chartex" xmlns:cx1="http://schemas.microsoft.com/office/drawing/2015/9/8/chartex" xmlns:cx2="http://schemas.microsoft.com/office/drawing/2015/10/21/chartex" xmlns:cx3="http://schemas.microsoft.com/office/drawing/2016/5/9/chartex" xmlns:cx4="http://schemas.microsoft.com/office/drawing/2016/5/10/chartex" xmlns:cx5="http://schemas.microsoft.com/office/drawing/2016/5/11/chartex" xmlns:cx6="http://schemas.microsoft.com/office/drawing/2016/5/12/chartex" xmlns:cx7="http://schemas.microsoft.com/office/drawing/2016/5/13/chartex" xmlns:cx8="http://schemas.microsoft.com/office/drawing/2016/5/14/chartex" xmlns:mc="http://schemas.openxmlformats.org/markup-compatibility/2006" xmlns:aink="http://schemas.microsoft.com/office/drawing/2016/ink" xmlns:am3d="http://schemas.microsoft.com/office/drawing/2017/model3d" xmlns:o="urn:schemas-microsoft-com:office:office" xmlns:r="http://schemas.openxmlformats.org/officeDocument/2006/relationships" xmlns:m="http://schemas.openxmlformats.org/officeDocument/2006/math" xmlns:v="urn:schemas-microsoft-com:vml" xmlns:wp14="http://schemas.microsoft.com/office/word/2010/wordprocessingDrawing" xmlns:wp="http://schemas.openxmlformats.org/drawingml/2006/wordprocessingDrawing" xmlns:w10="urn:schemas-microsoft-com:office:word" xmlns:w="http://schemas.openxmlformats.org/wordprocessingml/2006/main" xmlns:w14="http://schemas.microsoft.com/office/word/2010/wordml" xmlns:w15="http://schemas.microsoft.com/office/word/2012/wordml" xmlns:w16cid="http://schemas.microsoft.com/office/word/2016/wordml/cid" xmlns:w16se="http://schemas.microsoft.com/office/word/2015/wordml/symex" xmlns:wpg="http://schemas.microsoft.com/office/word/2010/wordprocessingGroup" xmlns:wpi="http://schemas.microsoft.com/office/word/2010/wordprocessingInk" xmlns:wne="http://schemas.microsoft.com/office/word/2006/wordml" xmlns:wps="http://schemas.microsoft.com/office/word/2010/wordprocessingShape" mc:Ignorable="w14 w15 w16se w16cid wp14">
+<w:endnotes xmlns:wpc="http://schemas.microsoft.com/office/word/2010/wordprocessingCanvas" xmlns:mc="http://schemas.openxmlformats.org/markup-compatibility/2006" xmlns:o="urn:schemas-microsoft-com:office:office" xmlns:r="http://schemas.openxmlformats.org/officeDocument/2006/relationships" xmlns:m="http://schemas.openxmlformats.org/officeDocument/2006/math" xmlns:v="urn:schemas-microsoft-com:vml" xmlns:wp14="http://schemas.microsoft.com/office/word/2010/wordprocessingDrawing" xmlns:wp="http://schemas.openxmlformats.org/drawingml/2006/wordprocessingDrawing" xmlns:w10="urn:schemas-microsoft-com:office:word" xmlns:w="http://schemas.openxmlformats.org/wordprocessingml/2006/main" xmlns:w14="http://schemas.microsoft.com/office/word/2010/wordml" xmlns:w15="http://schemas.microsoft.com/office/word/2012/wordml" xmlns:wpg="http://schemas.microsoft.com/office/word/2010/wordprocessingGroup" xmlns:wpi="http://schemas.microsoft.com/office/word/2010/wordprocessingInk" xmlns:wne="http://schemas.microsoft.com/office/word/2006/wordml" xmlns:wps="http://schemas.microsoft.com/office/word/2010/wordprocessingShape" mc:Ignorable="w14 w15 wp14">
   <w:endnote w:type="separator" w:id="-1">
     <w:p>
       <w:pPr>
@@ -3943,7 +4070,7 @@
 </file>
 
 <file path=word/footnotes.xml><?xml version="1.0" encoding="utf-8"?>
-<w:footnotes xmlns:wpc="http://schemas.microsoft.com/office/word/2010/wordprocessingCanvas" xmlns:cx="http://schemas.microsoft.com/office/drawing/2014/chartex" xmlns:cx1="http://schemas.microsoft.com/office/drawing/2015/9/8/chartex" xmlns:cx2="http://schemas.microsoft.com/office/drawing/2015/10/21/chartex" xmlns:cx3="http://schemas.microsoft.com/office/drawing/2016/5/9/chartex" xmlns:cx4="http://schemas.microsoft.com/office/drawing/2016/5/10/chartex" xmlns:cx5="http://schemas.microsoft.com/office/drawing/2016/5/11/chartex" xmlns:cx6="http://schemas.microsoft.com/office/drawing/2016/5/12/chartex" xmlns:cx7="http://schemas.microsoft.com/office/drawing/2016/5/13/chartex" xmlns:cx8="http://schemas.microsoft.com/office/drawing/2016/5/14/chartex" xmlns:mc="http://schemas.openxmlformats.org/markup-compatibility/2006" xmlns:aink="http://schemas.microsoft.com/office/drawing/2016/ink" xmlns:am3d="http://schemas.microsoft.com/office/drawing/2017/model3d" xmlns:o="urn:schemas-microsoft-com:office:office" xmlns:r="http://schemas.openxmlformats.org/officeDocument/2006/relationships" xmlns:m="http://schemas.openxmlformats.org/officeDocument/2006/math" xmlns:v="urn:schemas-microsoft-com:vml" xmlns:wp14="http://schemas.microsoft.com/office/word/2010/wordprocessingDrawing" xmlns:wp="http://schemas.openxmlformats.org/drawingml/2006/wordprocessingDrawing" xmlns:w10="urn:schemas-microsoft-com:office:word" xmlns:w="http://schemas.openxmlformats.org/wordprocessingml/2006/main" xmlns:w14="http://schemas.microsoft.com/office/word/2010/wordml" xmlns:w15="http://schemas.microsoft.com/office/word/2012/wordml" xmlns:w16cid="http://schemas.microsoft.com/office/word/2016/wordml/cid" xmlns:w16se="http://schemas.microsoft.com/office/word/2015/wordml/symex" xmlns:wpg="http://schemas.microsoft.com/office/word/2010/wordprocessingGroup" xmlns:wpi="http://schemas.microsoft.com/office/word/2010/wordprocessingInk" xmlns:wne="http://schemas.microsoft.com/office/word/2006/wordml" xmlns:wps="http://schemas.microsoft.com/office/word/2010/wordprocessingShape" mc:Ignorable="w14 w15 w16se w16cid wp14">
+<w:footnotes xmlns:wpc="http://schemas.microsoft.com/office/word/2010/wordprocessingCanvas" xmlns:mc="http://schemas.openxmlformats.org/markup-compatibility/2006" xmlns:o="urn:schemas-microsoft-com:office:office" xmlns:r="http://schemas.openxmlformats.org/officeDocument/2006/relationships" xmlns:m="http://schemas.openxmlformats.org/officeDocument/2006/math" xmlns:v="urn:schemas-microsoft-com:vml" xmlns:wp14="http://schemas.microsoft.com/office/word/2010/wordprocessingDrawing" xmlns:wp="http://schemas.openxmlformats.org/drawingml/2006/wordprocessingDrawing" xmlns:w10="urn:schemas-microsoft-com:office:word" xmlns:w="http://schemas.openxmlformats.org/wordprocessingml/2006/main" xmlns:w14="http://schemas.microsoft.com/office/word/2010/wordml" xmlns:w15="http://schemas.microsoft.com/office/word/2012/wordml" xmlns:wpg="http://schemas.microsoft.com/office/word/2010/wordprocessingGroup" xmlns:wpi="http://schemas.microsoft.com/office/word/2010/wordprocessingInk" xmlns:wne="http://schemas.microsoft.com/office/word/2006/wordml" xmlns:wps="http://schemas.microsoft.com/office/word/2010/wordprocessingShape" mc:Ignorable="w14 w15 wp14">
   <w:footnote w:type="separator" w:id="-1">
     <w:p>
       <w:pPr>
@@ -3968,7 +4095,7 @@
 </file>
 
 <file path=word/header1.xml><?xml version="1.0" encoding="utf-8"?>
-<w:hdr xmlns:wpc="http://schemas.microsoft.com/office/word/2010/wordprocessingCanvas" xmlns:cx="http://schemas.microsoft.com/office/drawing/2014/chartex" xmlns:cx1="http://schemas.microsoft.com/office/drawing/2015/9/8/chartex" xmlns:cx2="http://schemas.microsoft.com/office/drawing/2015/10/21/chartex" xmlns:cx3="http://schemas.microsoft.com/office/drawing/2016/5/9/chartex" xmlns:cx4="http://schemas.microsoft.com/office/drawing/2016/5/10/chartex" xmlns:cx5="http://schemas.microsoft.com/office/drawing/2016/5/11/chartex" xmlns:cx6="http://schemas.microsoft.com/office/drawing/2016/5/12/chartex" xmlns:cx7="http://schemas.microsoft.com/office/drawing/2016/5/13/chartex" xmlns:cx8="http://schemas.microsoft.com/office/drawing/2016/5/14/chartex" xmlns:mc="http://schemas.openxmlformats.org/markup-compatibility/2006" xmlns:aink="http://schemas.microsoft.com/office/drawing/2016/ink" xmlns:am3d="http://schemas.microsoft.com/office/drawing/2017/model3d" xmlns:o="urn:schemas-microsoft-com:office:office" xmlns:r="http://schemas.openxmlformats.org/officeDocument/2006/relationships" xmlns:m="http://schemas.openxmlformats.org/officeDocument/2006/math" xmlns:v="urn:schemas-microsoft-com:vml" xmlns:wp14="http://schemas.microsoft.com/office/word/2010/wordprocessingDrawing" xmlns:wp="http://schemas.openxmlformats.org/drawingml/2006/wordprocessingDrawing" xmlns:w10="urn:schemas-microsoft-com:office:word" xmlns:w="http://schemas.openxmlformats.org/wordprocessingml/2006/main" xmlns:w14="http://schemas.microsoft.com/office/word/2010/wordml" xmlns:w15="http://schemas.microsoft.com/office/word/2012/wordml" xmlns:w16cid="http://schemas.microsoft.com/office/word/2016/wordml/cid" xmlns:w16se="http://schemas.microsoft.com/office/word/2015/wordml/symex" xmlns:wpg="http://schemas.microsoft.com/office/word/2010/wordprocessingGroup" xmlns:wpi="http://schemas.microsoft.com/office/word/2010/wordprocessingInk" xmlns:wne="http://schemas.microsoft.com/office/word/2006/wordml" xmlns:wps="http://schemas.microsoft.com/office/word/2010/wordprocessingShape" mc:Ignorable="w14 w15 w16se w16cid wp14">
+<w:hdr xmlns:wpc="http://schemas.microsoft.com/office/word/2010/wordprocessingCanvas" xmlns:mc="http://schemas.openxmlformats.org/markup-compatibility/2006" xmlns:o="urn:schemas-microsoft-com:office:office" xmlns:r="http://schemas.openxmlformats.org/officeDocument/2006/relationships" xmlns:m="http://schemas.openxmlformats.org/officeDocument/2006/math" xmlns:v="urn:schemas-microsoft-com:vml" xmlns:wp14="http://schemas.microsoft.com/office/word/2010/wordprocessingDrawing" xmlns:wp="http://schemas.openxmlformats.org/drawingml/2006/wordprocessingDrawing" xmlns:w10="urn:schemas-microsoft-com:office:word" xmlns:w="http://schemas.openxmlformats.org/wordprocessingml/2006/main" xmlns:w14="http://schemas.microsoft.com/office/word/2010/wordml" xmlns:w15="http://schemas.microsoft.com/office/word/2012/wordml" xmlns:wpg="http://schemas.microsoft.com/office/word/2010/wordprocessingGroup" xmlns:wpi="http://schemas.microsoft.com/office/word/2010/wordprocessingInk" xmlns:wne="http://schemas.microsoft.com/office/word/2006/wordml" xmlns:wps="http://schemas.microsoft.com/office/word/2010/wordprocessingShape" mc:Ignorable="w14 w15 wp14">
   <w:tbl>
     <w:tblPr>
       <w:tblW w:w="5000" w:type="pct"/>
@@ -3992,7 +4119,7 @@
         </w:tcPr>
         <w:p>
           <w:pPr>
-            <w:pStyle w:val="Encabezado"/>
+            <w:pStyle w:val="Header"/>
             <w:rPr>
               <w:b/>
             </w:rPr>
@@ -4000,6 +4127,7 @@
           <w:r>
             <w:rPr>
               <w:noProof/>
+              <w:lang w:val="en-US"/>
             </w:rPr>
             <w:drawing>
               <wp:inline distT="0" distB="0" distL="0" distR="0" wp14:anchorId="59883679" wp14:editId="599EB2E5">
@@ -4113,7 +4241,7 @@
         </w:p>
         <w:p>
           <w:pPr>
-            <w:pStyle w:val="Encabezado"/>
+            <w:pStyle w:val="Header"/>
             <w:rPr>
               <w:bCs/>
             </w:rPr>
@@ -4150,14 +4278,14 @@
   </w:tbl>
   <w:p>
     <w:pPr>
-      <w:pStyle w:val="Encabezado"/>
+      <w:pStyle w:val="Header"/>
     </w:pPr>
   </w:p>
 </w:hdr>
 </file>
 
 <file path=word/numbering.xml><?xml version="1.0" encoding="utf-8"?>
-<w:numbering xmlns:wpc="http://schemas.microsoft.com/office/word/2010/wordprocessingCanvas" xmlns:cx="http://schemas.microsoft.com/office/drawing/2014/chartex" xmlns:cx1="http://schemas.microsoft.com/office/drawing/2015/9/8/chartex" xmlns:cx2="http://schemas.microsoft.com/office/drawing/2015/10/21/chartex" xmlns:cx3="http://schemas.microsoft.com/office/drawing/2016/5/9/chartex" xmlns:cx4="http://schemas.microsoft.com/office/drawing/2016/5/10/chartex" xmlns:cx5="http://schemas.microsoft.com/office/drawing/2016/5/11/chartex" xmlns:cx6="http://schemas.microsoft.com/office/drawing/2016/5/12/chartex" xmlns:cx7="http://schemas.microsoft.com/office/drawing/2016/5/13/chartex" xmlns:cx8="http://schemas.microsoft.com/office/drawing/2016/5/14/chartex" xmlns:mc="http://schemas.openxmlformats.org/markup-compatibility/2006" xmlns:aink="http://schemas.microsoft.com/office/drawing/2016/ink" xmlns:am3d="http://schemas.microsoft.com/office/drawing/2017/model3d" xmlns:o="urn:schemas-microsoft-com:office:office" xmlns:r="http://schemas.openxmlformats.org/officeDocument/2006/relationships" xmlns:m="http://schemas.openxmlformats.org/officeDocument/2006/math" xmlns:v="urn:schemas-microsoft-com:vml" xmlns:wp14="http://schemas.microsoft.com/office/word/2010/wordprocessingDrawing" xmlns:wp="http://schemas.openxmlformats.org/drawingml/2006/wordprocessingDrawing" xmlns:w10="urn:schemas-microsoft-com:office:word" xmlns:w="http://schemas.openxmlformats.org/wordprocessingml/2006/main" xmlns:w14="http://schemas.microsoft.com/office/word/2010/wordml" xmlns:w15="http://schemas.microsoft.com/office/word/2012/wordml" xmlns:w16cid="http://schemas.microsoft.com/office/word/2016/wordml/cid" xmlns:w16se="http://schemas.microsoft.com/office/word/2015/wordml/symex" xmlns:wpg="http://schemas.microsoft.com/office/word/2010/wordprocessingGroup" xmlns:wpi="http://schemas.microsoft.com/office/word/2010/wordprocessingInk" xmlns:wne="http://schemas.microsoft.com/office/word/2006/wordml" xmlns:wps="http://schemas.microsoft.com/office/word/2010/wordprocessingShape" mc:Ignorable="w14 w15 w16se w16cid wp14">
+<w:numbering xmlns:wpc="http://schemas.microsoft.com/office/word/2010/wordprocessingCanvas" xmlns:mc="http://schemas.openxmlformats.org/markup-compatibility/2006" xmlns:o="urn:schemas-microsoft-com:office:office" xmlns:r="http://schemas.openxmlformats.org/officeDocument/2006/relationships" xmlns:m="http://schemas.openxmlformats.org/officeDocument/2006/math" xmlns:v="urn:schemas-microsoft-com:vml" xmlns:wp14="http://schemas.microsoft.com/office/word/2010/wordprocessingDrawing" xmlns:wp="http://schemas.openxmlformats.org/drawingml/2006/wordprocessingDrawing" xmlns:w10="urn:schemas-microsoft-com:office:word" xmlns:w="http://schemas.openxmlformats.org/wordprocessingml/2006/main" xmlns:w14="http://schemas.microsoft.com/office/word/2010/wordml" xmlns:w15="http://schemas.microsoft.com/office/word/2012/wordml" xmlns:wpg="http://schemas.microsoft.com/office/word/2010/wordprocessingGroup" xmlns:wpi="http://schemas.microsoft.com/office/word/2010/wordprocessingInk" xmlns:wne="http://schemas.microsoft.com/office/word/2006/wordml" xmlns:wps="http://schemas.microsoft.com/office/word/2010/wordprocessingShape" mc:Ignorable="w14 w15 wp14">
   <w:abstractNum w:abstractNumId="0" w15:restartNumberingAfterBreak="0">
     <w:nsid w:val="12D9483C"/>
     <w:multiLevelType w:val="hybridMultilevel"/>
@@ -4551,7 +4679,7 @@
 </file>
 
 <file path=word/styles.xml><?xml version="1.0" encoding="utf-8"?>
-<w:styles xmlns:mc="http://schemas.openxmlformats.org/markup-compatibility/2006" xmlns:r="http://schemas.openxmlformats.org/officeDocument/2006/relationships" xmlns:w="http://schemas.openxmlformats.org/wordprocessingml/2006/main" xmlns:w14="http://schemas.microsoft.com/office/word/2010/wordml" xmlns:w15="http://schemas.microsoft.com/office/word/2012/wordml" xmlns:w16cid="http://schemas.microsoft.com/office/word/2016/wordml/cid" xmlns:w16se="http://schemas.microsoft.com/office/word/2015/wordml/symex" mc:Ignorable="w14 w15 w16se w16cid">
+<w:styles xmlns:mc="http://schemas.openxmlformats.org/markup-compatibility/2006" xmlns:r="http://schemas.openxmlformats.org/officeDocument/2006/relationships" xmlns:w="http://schemas.openxmlformats.org/wordprocessingml/2006/main" xmlns:w14="http://schemas.microsoft.com/office/word/2010/wordml" xmlns:w15="http://schemas.microsoft.com/office/word/2012/wordml" mc:Ignorable="w14 w15">
   <w:docDefaults>
     <w:rPrDefault>
       <w:rPr>
@@ -4567,7 +4695,7 @@
       </w:pPr>
     </w:pPrDefault>
   </w:docDefaults>
-  <w:latentStyles w:defLockedState="0" w:defUIPriority="99" w:defSemiHidden="0" w:defUnhideWhenUsed="0" w:defQFormat="0" w:count="375">
+  <w:latentStyles w:defLockedState="0" w:defUIPriority="99" w:defSemiHidden="0" w:defUnhideWhenUsed="0" w:defQFormat="0" w:count="371">
     <w:lsdException w:name="Normal" w:uiPriority="0" w:qFormat="1"/>
     <w:lsdException w:name="heading 1" w:uiPriority="9" w:qFormat="1"/>
     <w:lsdException w:name="heading 2" w:semiHidden="1" w:uiPriority="9" w:unhideWhenUsed="1" w:qFormat="1"/>
@@ -4939,22 +5067,18 @@
     <w:lsdException w:name="List Table 5 Dark Accent 6" w:uiPriority="50"/>
     <w:lsdException w:name="List Table 6 Colorful Accent 6" w:uiPriority="51"/>
     <w:lsdException w:name="List Table 7 Colorful Accent 6" w:uiPriority="52"/>
-    <w:lsdException w:name="Mention" w:semiHidden="1" w:unhideWhenUsed="1"/>
-    <w:lsdException w:name="Smart Hyperlink" w:semiHidden="1" w:unhideWhenUsed="1"/>
-    <w:lsdException w:name="Hashtag" w:semiHidden="1" w:unhideWhenUsed="1"/>
-    <w:lsdException w:name="Unresolved Mention" w:semiHidden="1" w:unhideWhenUsed="1"/>
   </w:latentStyles>
   <w:style w:type="paragraph" w:default="1" w:styleId="Normal">
     <w:name w:val="Normal"/>
     <w:qFormat/>
   </w:style>
-  <w:style w:type="character" w:default="1" w:styleId="Fuentedeprrafopredeter">
+  <w:style w:type="character" w:default="1" w:styleId="DefaultParagraphFont">
     <w:name w:val="Default Paragraph Font"/>
     <w:uiPriority w:val="1"/>
     <w:semiHidden/>
     <w:unhideWhenUsed/>
   </w:style>
-  <w:style w:type="table" w:default="1" w:styleId="Tablanormal">
+  <w:style w:type="table" w:default="1" w:styleId="TableNormal">
     <w:name w:val="Normal Table"/>
     <w:uiPriority w:val="99"/>
     <w:semiHidden/>
@@ -4969,16 +5093,16 @@
       </w:tblCellMar>
     </w:tblPr>
   </w:style>
-  <w:style w:type="numbering" w:default="1" w:styleId="Sinlista">
+  <w:style w:type="numbering" w:default="1" w:styleId="NoList">
     <w:name w:val="No List"/>
     <w:uiPriority w:val="99"/>
     <w:semiHidden/>
     <w:unhideWhenUsed/>
   </w:style>
-  <w:style w:type="paragraph" w:styleId="Encabezado">
+  <w:style w:type="paragraph" w:styleId="Header">
     <w:name w:val="header"/>
     <w:basedOn w:val="Normal"/>
-    <w:link w:val="EncabezadoCar"/>
+    <w:link w:val="HeaderChar"/>
     <w:uiPriority w:val="99"/>
     <w:unhideWhenUsed/>
     <w:rsid w:val="00EF0A93"/>
@@ -4990,17 +5114,17 @@
       <w:spacing w:after="0" w:line="240" w:lineRule="auto"/>
     </w:pPr>
   </w:style>
-  <w:style w:type="character" w:customStyle="1" w:styleId="EncabezadoCar">
-    <w:name w:val="Encabezado Car"/>
-    <w:basedOn w:val="Fuentedeprrafopredeter"/>
-    <w:link w:val="Encabezado"/>
+  <w:style w:type="character" w:customStyle="1" w:styleId="HeaderChar">
+    <w:name w:val="Header Char"/>
+    <w:basedOn w:val="DefaultParagraphFont"/>
+    <w:link w:val="Header"/>
     <w:uiPriority w:val="99"/>
     <w:rsid w:val="00EF0A93"/>
   </w:style>
-  <w:style w:type="paragraph" w:styleId="Piedepgina">
+  <w:style w:type="paragraph" w:styleId="Footer">
     <w:name w:val="footer"/>
     <w:basedOn w:val="Normal"/>
-    <w:link w:val="PiedepginaCar"/>
+    <w:link w:val="FooterChar"/>
     <w:uiPriority w:val="99"/>
     <w:unhideWhenUsed/>
     <w:rsid w:val="00EF0A93"/>
@@ -5012,17 +5136,17 @@
       <w:spacing w:after="0" w:line="240" w:lineRule="auto"/>
     </w:pPr>
   </w:style>
-  <w:style w:type="character" w:customStyle="1" w:styleId="PiedepginaCar">
-    <w:name w:val="Pie de página Car"/>
-    <w:basedOn w:val="Fuentedeprrafopredeter"/>
-    <w:link w:val="Piedepgina"/>
+  <w:style w:type="character" w:customStyle="1" w:styleId="FooterChar">
+    <w:name w:val="Footer Char"/>
+    <w:basedOn w:val="DefaultParagraphFont"/>
+    <w:link w:val="Footer"/>
     <w:uiPriority w:val="99"/>
     <w:rsid w:val="00EF0A93"/>
   </w:style>
-  <w:style w:type="paragraph" w:styleId="Textodeglobo">
+  <w:style w:type="paragraph" w:styleId="BalloonText">
     <w:name w:val="Balloon Text"/>
     <w:basedOn w:val="Normal"/>
-    <w:link w:val="TextodegloboCar"/>
+    <w:link w:val="BalloonTextChar"/>
     <w:uiPriority w:val="99"/>
     <w:semiHidden/>
     <w:unhideWhenUsed/>
@@ -5036,10 +5160,10 @@
       <w:szCs w:val="16"/>
     </w:rPr>
   </w:style>
-  <w:style w:type="character" w:customStyle="1" w:styleId="TextodegloboCar">
-    <w:name w:val="Texto de globo Car"/>
-    <w:basedOn w:val="Fuentedeprrafopredeter"/>
-    <w:link w:val="Textodeglobo"/>
+  <w:style w:type="character" w:customStyle="1" w:styleId="BalloonTextChar">
+    <w:name w:val="Balloon Text Char"/>
+    <w:basedOn w:val="DefaultParagraphFont"/>
+    <w:link w:val="BalloonText"/>
     <w:uiPriority w:val="99"/>
     <w:semiHidden/>
     <w:rsid w:val="00EF0A93"/>
@@ -5051,8 +5175,8 @@
   </w:style>
   <w:style w:type="table" w:customStyle="1" w:styleId="Tablaconcuadrcula1">
     <w:name w:val="Tabla con cuadrícula1"/>
-    <w:basedOn w:val="Tablanormal"/>
-    <w:next w:val="Tablaconcuadrcula"/>
+    <w:basedOn w:val="TableNormal"/>
+    <w:next w:val="TableGrid"/>
     <w:rsid w:val="00EF0A93"/>
     <w:pPr>
       <w:spacing w:after="0" w:line="240" w:lineRule="auto"/>
@@ -5074,9 +5198,9 @@
       </w:tblBorders>
     </w:tblPr>
   </w:style>
-  <w:style w:type="table" w:styleId="Tablaconcuadrcula">
+  <w:style w:type="table" w:styleId="TableGrid">
     <w:name w:val="Table Grid"/>
-    <w:basedOn w:val="Tablanormal"/>
+    <w:basedOn w:val="TableNormal"/>
     <w:uiPriority w:val="59"/>
     <w:rsid w:val="00EF0A93"/>
     <w:pPr>
@@ -5093,7 +5217,7 @@
       </w:tblBorders>
     </w:tblPr>
   </w:style>
-  <w:style w:type="paragraph" w:styleId="Prrafodelista">
+  <w:style w:type="paragraph" w:styleId="ListParagraph">
     <w:name w:val="List Paragraph"/>
     <w:basedOn w:val="Normal"/>
     <w:uiPriority w:val="34"/>
@@ -5106,7 +5230,7 @@
   </w:style>
   <w:style w:type="character" w:customStyle="1" w:styleId="codechar">
     <w:name w:val="codechar"/>
-    <w:basedOn w:val="Fuentedeprrafopredeter"/>
+    <w:basedOn w:val="DefaultParagraphFont"/>
     <w:rsid w:val="00756181"/>
   </w:style>
 </w:styles>

</xml_diff>